<commit_message>
Added objectives & tasks
</commit_message>
<xml_diff>
--- a/SoftwareTestPlan.docx
+++ b/SoftwareTestPlan.docx
@@ -230,7 +230,7 @@
                                 <a:avLst/>
                               </a:prstGeom>
                               <a:blipFill>
-                                <a:blip r:embed="rId5"/>
+                                <a:blip r:embed="rId6"/>
                                 <a:stretch>
                                   <a:fillRect r="-7574"/>
                                 </a:stretch>
@@ -276,13 +276,13 @@
               </mc:Choice>
               <mc:Fallback>
                 <w:pict>
-                  <v:group w14:anchorId="62EC2810" id="Group 149" o:spid="_x0000_s1026" style="position:absolute;margin-left:0;margin-top:0;width:8in;height:95.7pt;z-index:251662336;mso-width-percent:941;mso-height-percent:121;mso-top-percent:23;mso-position-horizontal:center;mso-position-horizontal-relative:page;mso-position-vertical-relative:page;mso-width-percent:941;mso-height-percent:121;mso-top-percent:23" coordorigin="" coordsize="73152,12161" o:gfxdata="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">
+                  <v:group w14:anchorId="5C1CC449" id="Group 149" o:spid="_x0000_s1026" style="position:absolute;margin-left:0;margin-top:0;width:8in;height:95.7pt;z-index:251662336;mso-width-percent:941;mso-height-percent:121;mso-top-percent:23;mso-position-horizontal:center;mso-position-horizontal-relative:page;mso-position-vertical-relative:page;mso-width-percent:941;mso-height-percent:121;mso-top-percent:23" coordorigin="" coordsize="73152,12161" o:gfxdata="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">
                     <v:shape id="Rectangle 51" o:spid="_x0000_s1027" style="position:absolute;width:73152;height:11303;visibility:visible;mso-wrap-style:square;v-text-anchor:middle" coordsize="7312660,1129665" o:gfxdata="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" path="m,l7312660,r,1129665l3619500,733425,,1091565,,xe" fillcolor="#4472c4 [3204]" stroked="f" strokeweight="1pt">
                       <v:stroke joinstyle="miter"/>
                       <v:path arrowok="t" o:connecttype="custom" o:connectlocs="0,0;7315200,0;7315200,1130373;3620757,733885;0,1092249;0,0" o:connectangles="0,0,0,0,0,0"/>
                     </v:shape>
                     <v:rect id="Rectangle 151" o:spid="_x0000_s1028" style="position:absolute;width:73152;height:12161;visibility:visible;mso-wrap-style:square;v-text-anchor:middle" o:gfxdata="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" stroked="f" strokeweight="1pt">
-                      <v:fill r:id="rId6" o:title="" recolor="t" rotate="t" type="frame"/>
+                      <v:fill r:id="rId7" o:title="" recolor="t" rotate="t" type="frame"/>
                     </v:rect>
                     <w10:wrap anchorx="page" anchory="page"/>
                   </v:group>
@@ -838,7 +838,7 @@
           <w:r>
             <w:fldChar w:fldCharType="separate"/>
           </w:r>
-          <w:hyperlink w:anchor="_Toc39573624" w:history="1">
+          <w:hyperlink w:anchor="_Toc39589806" w:history="1">
             <w:r>
               <w:rPr>
                 <w:rStyle w:val="Hyperlink"/>
@@ -865,7 +865,7 @@
                 <w:noProof/>
                 <w:webHidden/>
               </w:rPr>
-              <w:instrText xml:space="preserve"> PAGEREF _Toc39573624 \h </w:instrText>
+              <w:instrText xml:space="preserve"> PAGEREF _Toc39589806 \h </w:instrText>
             </w:r>
             <w:r>
               <w:rPr>
@@ -908,7 +908,7 @@
               <w:lang w:eastAsia="en-IE"/>
             </w:rPr>
           </w:pPr>
-          <w:hyperlink w:anchor="_Toc39573625" w:history="1">
+          <w:hyperlink w:anchor="_Toc39589807" w:history="1">
             <w:r>
               <w:rPr>
                 <w:rStyle w:val="Hyperlink"/>
@@ -935,7 +935,7 @@
                 <w:noProof/>
                 <w:webHidden/>
               </w:rPr>
-              <w:instrText xml:space="preserve"> PAGEREF _Toc39573625 \h </w:instrText>
+              <w:instrText xml:space="preserve"> PAGEREF _Toc39589807 \h </w:instrText>
             </w:r>
             <w:r>
               <w:rPr>
@@ -978,7 +978,7 @@
               <w:lang w:eastAsia="en-IE"/>
             </w:rPr>
           </w:pPr>
-          <w:hyperlink w:anchor="_Toc39573626" w:history="1">
+          <w:hyperlink w:anchor="_Toc39589808" w:history="1">
             <w:r>
               <w:rPr>
                 <w:rStyle w:val="Hyperlink"/>
@@ -1005,7 +1005,7 @@
                 <w:noProof/>
                 <w:webHidden/>
               </w:rPr>
-              <w:instrText xml:space="preserve"> PAGEREF _Toc39573626 \h </w:instrText>
+              <w:instrText xml:space="preserve"> PAGEREF _Toc39589808 \h </w:instrText>
             </w:r>
             <w:r>
               <w:rPr>
@@ -1048,7 +1048,7 @@
               <w:lang w:eastAsia="en-IE"/>
             </w:rPr>
           </w:pPr>
-          <w:hyperlink w:anchor="_Toc39573627" w:history="1">
+          <w:hyperlink w:anchor="_Toc39589809" w:history="1">
             <w:r>
               <w:rPr>
                 <w:rStyle w:val="Hyperlink"/>
@@ -1075,7 +1075,7 @@
                 <w:noProof/>
                 <w:webHidden/>
               </w:rPr>
-              <w:instrText xml:space="preserve"> PAGEREF _Toc39573627 \h </w:instrText>
+              <w:instrText xml:space="preserve"> PAGEREF _Toc39589809 \h </w:instrText>
             </w:r>
             <w:r>
               <w:rPr>
@@ -1118,7 +1118,7 @@
               <w:lang w:eastAsia="en-IE"/>
             </w:rPr>
           </w:pPr>
-          <w:hyperlink w:anchor="_Toc39573628" w:history="1">
+          <w:hyperlink w:anchor="_Toc39589810" w:history="1">
             <w:r>
               <w:rPr>
                 <w:rStyle w:val="Hyperlink"/>
@@ -1145,7 +1145,7 @@
                 <w:noProof/>
                 <w:webHidden/>
               </w:rPr>
-              <w:instrText xml:space="preserve"> PAGEREF _Toc39573628 \h </w:instrText>
+              <w:instrText xml:space="preserve"> PAGEREF _Toc39589810 \h </w:instrText>
             </w:r>
             <w:r>
               <w:rPr>
@@ -1188,7 +1188,7 @@
               <w:lang w:eastAsia="en-IE"/>
             </w:rPr>
           </w:pPr>
-          <w:hyperlink w:anchor="_Toc39573629" w:history="1">
+          <w:hyperlink w:anchor="_Toc39589811" w:history="1">
             <w:r>
               <w:rPr>
                 <w:rStyle w:val="Hyperlink"/>
@@ -1215,7 +1215,7 @@
                 <w:noProof/>
                 <w:webHidden/>
               </w:rPr>
-              <w:instrText xml:space="preserve"> PAGEREF _Toc39573629 \h </w:instrText>
+              <w:instrText xml:space="preserve"> PAGEREF _Toc39589811 \h </w:instrText>
             </w:r>
             <w:r>
               <w:rPr>
@@ -1258,7 +1258,7 @@
               <w:lang w:eastAsia="en-IE"/>
             </w:rPr>
           </w:pPr>
-          <w:hyperlink w:anchor="_Toc39573630" w:history="1">
+          <w:hyperlink w:anchor="_Toc39589812" w:history="1">
             <w:r>
               <w:rPr>
                 <w:rStyle w:val="Hyperlink"/>
@@ -1285,7 +1285,7 @@
                 <w:noProof/>
                 <w:webHidden/>
               </w:rPr>
-              <w:instrText xml:space="preserve"> PAGEREF _Toc39573630 \h </w:instrText>
+              <w:instrText xml:space="preserve"> PAGEREF _Toc39589812 \h </w:instrText>
             </w:r>
             <w:r>
               <w:rPr>
@@ -1305,7 +1305,7 @@
                 <w:noProof/>
                 <w:webHidden/>
               </w:rPr>
-              <w:t>2</w:t>
+              <w:t>3</w:t>
             </w:r>
             <w:r>
               <w:rPr>
@@ -1328,7 +1328,7 @@
               <w:lang w:eastAsia="en-IE"/>
             </w:rPr>
           </w:pPr>
-          <w:hyperlink w:anchor="_Toc39573631" w:history="1">
+          <w:hyperlink w:anchor="_Toc39589813" w:history="1">
             <w:r>
               <w:rPr>
                 <w:rStyle w:val="Hyperlink"/>
@@ -1355,7 +1355,7 @@
                 <w:noProof/>
                 <w:webHidden/>
               </w:rPr>
-              <w:instrText xml:space="preserve"> PAGEREF _Toc39573631 \h </w:instrText>
+              <w:instrText xml:space="preserve"> PAGEREF _Toc39589813 \h </w:instrText>
             </w:r>
             <w:r>
               <w:rPr>
@@ -1375,7 +1375,7 @@
                 <w:noProof/>
                 <w:webHidden/>
               </w:rPr>
-              <w:t>2</w:t>
+              <w:t>3</w:t>
             </w:r>
             <w:r>
               <w:rPr>
@@ -1398,7 +1398,7 @@
               <w:lang w:eastAsia="en-IE"/>
             </w:rPr>
           </w:pPr>
-          <w:hyperlink w:anchor="_Toc39573632" w:history="1">
+          <w:hyperlink w:anchor="_Toc39589814" w:history="1">
             <w:r>
               <w:rPr>
                 <w:rStyle w:val="Hyperlink"/>
@@ -1425,7 +1425,7 @@
                 <w:noProof/>
                 <w:webHidden/>
               </w:rPr>
-              <w:instrText xml:space="preserve"> PAGEREF _Toc39573632 \h </w:instrText>
+              <w:instrText xml:space="preserve"> PAGEREF _Toc39589814 \h </w:instrText>
             </w:r>
             <w:r>
               <w:rPr>
@@ -1445,7 +1445,7 @@
                 <w:noProof/>
                 <w:webHidden/>
               </w:rPr>
-              <w:t>2</w:t>
+              <w:t>3</w:t>
             </w:r>
             <w:r>
               <w:rPr>
@@ -1468,13 +1468,13 @@
               <w:lang w:eastAsia="en-IE"/>
             </w:rPr>
           </w:pPr>
-          <w:hyperlink w:anchor="_Toc39573633" w:history="1">
+          <w:hyperlink w:anchor="_Toc39589815" w:history="1">
             <w:r>
               <w:rPr>
                 <w:rStyle w:val="Hyperlink"/>
                 <w:noProof/>
               </w:rPr>
-              <w:t>4.2 System and Integration Testing</w:t>
+              <w:t>4.2 System Integration Testing</w:t>
             </w:r>
             <w:r>
               <w:rPr>
@@ -1495,7 +1495,7 @@
                 <w:noProof/>
                 <w:webHidden/>
               </w:rPr>
-              <w:instrText xml:space="preserve"> PAGEREF _Toc39573633 \h </w:instrText>
+              <w:instrText xml:space="preserve"> PAGEREF _Toc39589815 \h </w:instrText>
             </w:r>
             <w:r>
               <w:rPr>
@@ -1538,7 +1538,7 @@
               <w:lang w:eastAsia="en-IE"/>
             </w:rPr>
           </w:pPr>
-          <w:hyperlink w:anchor="_Toc39573634" w:history="1">
+          <w:hyperlink w:anchor="_Toc39589816" w:history="1">
             <w:r>
               <w:rPr>
                 <w:rStyle w:val="Hyperlink"/>
@@ -1565,7 +1565,7 @@
                 <w:noProof/>
                 <w:webHidden/>
               </w:rPr>
-              <w:instrText xml:space="preserve"> PAGEREF _Toc39573634 \h </w:instrText>
+              <w:instrText xml:space="preserve"> PAGEREF _Toc39589816 \h </w:instrText>
             </w:r>
             <w:r>
               <w:rPr>
@@ -1585,7 +1585,7 @@
                 <w:noProof/>
                 <w:webHidden/>
               </w:rPr>
-              <w:t>3</w:t>
+              <w:t>4</w:t>
             </w:r>
             <w:r>
               <w:rPr>
@@ -1608,7 +1608,7 @@
               <w:lang w:eastAsia="en-IE"/>
             </w:rPr>
           </w:pPr>
-          <w:hyperlink w:anchor="_Toc39573635" w:history="1">
+          <w:hyperlink w:anchor="_Toc39589817" w:history="1">
             <w:r>
               <w:rPr>
                 <w:rStyle w:val="Hyperlink"/>
@@ -1635,7 +1635,7 @@
                 <w:noProof/>
                 <w:webHidden/>
               </w:rPr>
-              <w:instrText xml:space="preserve"> PAGEREF _Toc39573635 \h </w:instrText>
+              <w:instrText xml:space="preserve"> PAGEREF _Toc39589817 \h </w:instrText>
             </w:r>
             <w:r>
               <w:rPr>
@@ -1678,7 +1678,7 @@
               <w:lang w:eastAsia="en-IE"/>
             </w:rPr>
           </w:pPr>
-          <w:hyperlink w:anchor="_Toc39573636" w:history="1">
+          <w:hyperlink w:anchor="_Toc39589818" w:history="1">
             <w:r>
               <w:rPr>
                 <w:rStyle w:val="Hyperlink"/>
@@ -1705,7 +1705,7 @@
                 <w:noProof/>
                 <w:webHidden/>
               </w:rPr>
-              <w:instrText xml:space="preserve"> PAGEREF _Toc39573636 \h </w:instrText>
+              <w:instrText xml:space="preserve"> PAGEREF _Toc39589818 \h </w:instrText>
             </w:r>
             <w:r>
               <w:rPr>
@@ -1748,7 +1748,7 @@
               <w:lang w:eastAsia="en-IE"/>
             </w:rPr>
           </w:pPr>
-          <w:hyperlink w:anchor="_Toc39573637" w:history="1">
+          <w:hyperlink w:anchor="_Toc39589819" w:history="1">
             <w:r>
               <w:rPr>
                 <w:rStyle w:val="Hyperlink"/>
@@ -1775,7 +1775,7 @@
                 <w:noProof/>
                 <w:webHidden/>
               </w:rPr>
-              <w:instrText xml:space="preserve"> PAGEREF _Toc39573637 \h </w:instrText>
+              <w:instrText xml:space="preserve"> PAGEREF _Toc39589819 \h </w:instrText>
             </w:r>
             <w:r>
               <w:rPr>
@@ -1795,7 +1795,7 @@
                 <w:noProof/>
                 <w:webHidden/>
               </w:rPr>
-              <w:t>4</w:t>
+              <w:t>5</w:t>
             </w:r>
             <w:r>
               <w:rPr>
@@ -1818,7 +1818,7 @@
               <w:lang w:eastAsia="en-IE"/>
             </w:rPr>
           </w:pPr>
-          <w:hyperlink w:anchor="_Toc39573638" w:history="1">
+          <w:hyperlink w:anchor="_Toc39589820" w:history="1">
             <w:r>
               <w:rPr>
                 <w:rStyle w:val="Hyperlink"/>
@@ -1845,7 +1845,7 @@
                 <w:noProof/>
                 <w:webHidden/>
               </w:rPr>
-              <w:instrText xml:space="preserve"> PAGEREF _Toc39573638 \h </w:instrText>
+              <w:instrText xml:space="preserve"> PAGEREF _Toc39589820 \h </w:instrText>
             </w:r>
             <w:r>
               <w:rPr>
@@ -1865,7 +1865,7 @@
                 <w:noProof/>
                 <w:webHidden/>
               </w:rPr>
-              <w:t>4</w:t>
+              <w:t>5</w:t>
             </w:r>
             <w:r>
               <w:rPr>
@@ -1888,7 +1888,7 @@
               <w:lang w:eastAsia="en-IE"/>
             </w:rPr>
           </w:pPr>
-          <w:hyperlink w:anchor="_Toc39573639" w:history="1">
+          <w:hyperlink w:anchor="_Toc39589821" w:history="1">
             <w:r>
               <w:rPr>
                 <w:rStyle w:val="Hyperlink"/>
@@ -1915,7 +1915,7 @@
                 <w:noProof/>
                 <w:webHidden/>
               </w:rPr>
-              <w:instrText xml:space="preserve"> PAGEREF _Toc39573639 \h </w:instrText>
+              <w:instrText xml:space="preserve"> PAGEREF _Toc39589821 \h </w:instrText>
             </w:r>
             <w:r>
               <w:rPr>
@@ -1935,7 +1935,7 @@
                 <w:noProof/>
                 <w:webHidden/>
               </w:rPr>
-              <w:t>4</w:t>
+              <w:t>5</w:t>
             </w:r>
             <w:r>
               <w:rPr>
@@ -1958,7 +1958,7 @@
               <w:lang w:eastAsia="en-IE"/>
             </w:rPr>
           </w:pPr>
-          <w:hyperlink w:anchor="_Toc39573640" w:history="1">
+          <w:hyperlink w:anchor="_Toc39589822" w:history="1">
             <w:r>
               <w:rPr>
                 <w:rStyle w:val="Hyperlink"/>
@@ -1985,7 +1985,7 @@
                 <w:noProof/>
                 <w:webHidden/>
               </w:rPr>
-              <w:instrText xml:space="preserve"> PAGEREF _Toc39573640 \h </w:instrText>
+              <w:instrText xml:space="preserve"> PAGEREF _Toc39589822 \h </w:instrText>
             </w:r>
             <w:r>
               <w:rPr>
@@ -2005,7 +2005,7 @@
                 <w:noProof/>
                 <w:webHidden/>
               </w:rPr>
-              <w:t>4</w:t>
+              <w:t>5</w:t>
             </w:r>
             <w:r>
               <w:rPr>
@@ -2028,7 +2028,7 @@
               <w:lang w:eastAsia="en-IE"/>
             </w:rPr>
           </w:pPr>
-          <w:hyperlink w:anchor="_Toc39573641" w:history="1">
+          <w:hyperlink w:anchor="_Toc39589823" w:history="1">
             <w:r>
               <w:rPr>
                 <w:rStyle w:val="Hyperlink"/>
@@ -2055,7 +2055,7 @@
                 <w:noProof/>
                 <w:webHidden/>
               </w:rPr>
-              <w:instrText xml:space="preserve"> PAGEREF _Toc39573641 \h </w:instrText>
+              <w:instrText xml:space="preserve"> PAGEREF _Toc39589823 \h </w:instrText>
             </w:r>
             <w:r>
               <w:rPr>
@@ -2098,7 +2098,7 @@
               <w:lang w:eastAsia="en-IE"/>
             </w:rPr>
           </w:pPr>
-          <w:hyperlink w:anchor="_Toc39573642" w:history="1">
+          <w:hyperlink w:anchor="_Toc39589824" w:history="1">
             <w:r>
               <w:rPr>
                 <w:rStyle w:val="Hyperlink"/>
@@ -2125,7 +2125,7 @@
                 <w:noProof/>
                 <w:webHidden/>
               </w:rPr>
-              <w:instrText xml:space="preserve"> PAGEREF _Toc39573642 \h </w:instrText>
+              <w:instrText xml:space="preserve"> PAGEREF _Toc39589824 \h </w:instrText>
             </w:r>
             <w:r>
               <w:rPr>
@@ -2168,7 +2168,7 @@
               <w:lang w:eastAsia="en-IE"/>
             </w:rPr>
           </w:pPr>
-          <w:hyperlink w:anchor="_Toc39573643" w:history="1">
+          <w:hyperlink w:anchor="_Toc39589825" w:history="1">
             <w:r>
               <w:rPr>
                 <w:rStyle w:val="Hyperlink"/>
@@ -2195,7 +2195,7 @@
                 <w:noProof/>
                 <w:webHidden/>
               </w:rPr>
-              <w:instrText xml:space="preserve"> PAGEREF _Toc39573643 \h </w:instrText>
+              <w:instrText xml:space="preserve"> PAGEREF _Toc39589825 \h </w:instrText>
             </w:r>
             <w:r>
               <w:rPr>
@@ -2238,7 +2238,7 @@
               <w:lang w:eastAsia="en-IE"/>
             </w:rPr>
           </w:pPr>
-          <w:hyperlink w:anchor="_Toc39573644" w:history="1">
+          <w:hyperlink w:anchor="_Toc39589826" w:history="1">
             <w:r>
               <w:rPr>
                 <w:rStyle w:val="Hyperlink"/>
@@ -2265,7 +2265,7 @@
                 <w:noProof/>
                 <w:webHidden/>
               </w:rPr>
-              <w:instrText xml:space="preserve"> PAGEREF _Toc39573644 \h </w:instrText>
+              <w:instrText xml:space="preserve"> PAGEREF _Toc39589826 \h </w:instrText>
             </w:r>
             <w:r>
               <w:rPr>
@@ -2308,7 +2308,7 @@
               <w:lang w:eastAsia="en-IE"/>
             </w:rPr>
           </w:pPr>
-          <w:hyperlink w:anchor="_Toc39573645" w:history="1">
+          <w:hyperlink w:anchor="_Toc39589827" w:history="1">
             <w:r>
               <w:rPr>
                 <w:rStyle w:val="Hyperlink"/>
@@ -2335,7 +2335,7 @@
                 <w:noProof/>
                 <w:webHidden/>
               </w:rPr>
-              <w:instrText xml:space="preserve"> PAGEREF _Toc39573645 \h </w:instrText>
+              <w:instrText xml:space="preserve"> PAGEREF _Toc39589827 \h </w:instrText>
             </w:r>
             <w:r>
               <w:rPr>
@@ -2355,7 +2355,7 @@
                 <w:noProof/>
                 <w:webHidden/>
               </w:rPr>
-              <w:t>5</w:t>
+              <w:t>6</w:t>
             </w:r>
             <w:r>
               <w:rPr>
@@ -2378,7 +2378,7 @@
               <w:lang w:eastAsia="en-IE"/>
             </w:rPr>
           </w:pPr>
-          <w:hyperlink w:anchor="_Toc39573646" w:history="1">
+          <w:hyperlink w:anchor="_Toc39589828" w:history="1">
             <w:r>
               <w:rPr>
                 <w:rStyle w:val="Hyperlink"/>
@@ -2405,7 +2405,7 @@
                 <w:noProof/>
                 <w:webHidden/>
               </w:rPr>
-              <w:instrText xml:space="preserve"> PAGEREF _Toc39573646 \h </w:instrText>
+              <w:instrText xml:space="preserve"> PAGEREF _Toc39589828 \h </w:instrText>
             </w:r>
             <w:r>
               <w:rPr>
@@ -2425,7 +2425,7 @@
                 <w:noProof/>
                 <w:webHidden/>
               </w:rPr>
-              <w:t>5</w:t>
+              <w:t>6</w:t>
             </w:r>
             <w:r>
               <w:rPr>
@@ -2448,7 +2448,7 @@
               <w:lang w:eastAsia="en-IE"/>
             </w:rPr>
           </w:pPr>
-          <w:hyperlink w:anchor="_Toc39573647" w:history="1">
+          <w:hyperlink w:anchor="_Toc39589829" w:history="1">
             <w:r>
               <w:rPr>
                 <w:rStyle w:val="Hyperlink"/>
@@ -2475,7 +2475,7 @@
                 <w:noProof/>
                 <w:webHidden/>
               </w:rPr>
-              <w:instrText xml:space="preserve"> PAGEREF _Toc39573647 \h </w:instrText>
+              <w:instrText xml:space="preserve"> PAGEREF _Toc39589829 \h </w:instrText>
             </w:r>
             <w:r>
               <w:rPr>
@@ -2495,7 +2495,7 @@
                 <w:noProof/>
                 <w:webHidden/>
               </w:rPr>
-              <w:t>5</w:t>
+              <w:t>6</w:t>
             </w:r>
             <w:r>
               <w:rPr>
@@ -2518,7 +2518,7 @@
               <w:lang w:eastAsia="en-IE"/>
             </w:rPr>
           </w:pPr>
-          <w:hyperlink w:anchor="_Toc39573648" w:history="1">
+          <w:hyperlink w:anchor="_Toc39589830" w:history="1">
             <w:r>
               <w:rPr>
                 <w:rStyle w:val="Hyperlink"/>
@@ -2545,7 +2545,7 @@
                 <w:noProof/>
                 <w:webHidden/>
               </w:rPr>
-              <w:instrText xml:space="preserve"> PAGEREF _Toc39573648 \h </w:instrText>
+              <w:instrText xml:space="preserve"> PAGEREF _Toc39589830 \h </w:instrText>
             </w:r>
             <w:r>
               <w:rPr>
@@ -2565,7 +2565,7 @@
                 <w:noProof/>
                 <w:webHidden/>
               </w:rPr>
-              <w:t>5</w:t>
+              <w:t>6</w:t>
             </w:r>
             <w:r>
               <w:rPr>
@@ -2600,7 +2600,7 @@
         <w:pStyle w:val="Heading1"/>
         <w:jc w:val="center"/>
       </w:pPr>
-      <w:bookmarkStart w:id="1" w:name="_Toc39573624"/>
+      <w:bookmarkStart w:id="1" w:name="_Toc39589806"/>
       <w:r>
         <w:lastRenderedPageBreak/>
         <w:t xml:space="preserve">1.0 </w:t>
@@ -2618,7 +2618,13 @@
         <w:t>This test plan describes the testing approach and overall framework that will drive the testing of the</w:t>
       </w:r>
       <w:r>
-        <w:t xml:space="preserve"> 2-D game “The Pixel Wizard”. This document will assist the designated staff and personnel in testing in completing the tasks.</w:t>
+        <w:t xml:space="preserve"> 2-D game “The Pixel Wizard”</w:t>
+      </w:r>
+      <w:r>
+        <w:t xml:space="preserve"> which can be played on a PC and on a mobile phone</w:t>
+      </w:r>
+      <w:r>
+        <w:t>. This document will assist the designated staff and personnel in testing in completing the tasks.</w:t>
       </w:r>
     </w:p>
     <w:p>
@@ -2652,7 +2658,7 @@
       <w:pPr>
         <w:jc w:val="center"/>
       </w:pPr>
-      <w:bookmarkStart w:id="2" w:name="_Toc39573625"/>
+      <w:bookmarkStart w:id="2" w:name="_Toc39589807"/>
       <w:r>
         <w:rPr>
           <w:rStyle w:val="Heading1Char"/>
@@ -2677,7 +2683,7 @@
       <w:pPr>
         <w:pStyle w:val="Heading2"/>
       </w:pPr>
-      <w:bookmarkStart w:id="3" w:name="_Toc39573626"/>
+      <w:bookmarkStart w:id="3" w:name="_Toc39589808"/>
       <w:r>
         <w:t xml:space="preserve">2.1 </w:t>
       </w:r>
@@ -2687,10 +2693,25 @@
       <w:bookmarkEnd w:id="3"/>
     </w:p>
     <w:p>
+      <w:r>
+        <w:t xml:space="preserve">The objective of the test is to verify the functionality and flow of ‘The Pixel Wizard’ and that the game works according to the specifications. </w:t>
+      </w:r>
+    </w:p>
+    <w:p>
+      <w:r>
+        <w:t xml:space="preserve">The test will execute and verify test scripts, identify and fix bugs, complete tests according to a plan and prioritise defects for future testing and fixing. </w:t>
+      </w:r>
+    </w:p>
+    <w:p>
+      <w:r>
+        <w:t xml:space="preserve">The final product of the test is to have a functioning and easy flowing 2-D side-scrolling platformer game which will run error-free. </w:t>
+      </w:r>
+    </w:p>
+    <w:p>
       <w:pPr>
         <w:pStyle w:val="Heading2"/>
       </w:pPr>
-      <w:bookmarkStart w:id="4" w:name="_Toc39573627"/>
+      <w:bookmarkStart w:id="4" w:name="_Toc39589809"/>
       <w:r>
         <w:t xml:space="preserve">2.2 </w:t>
       </w:r>
@@ -2699,12 +2720,83 @@
       </w:r>
       <w:bookmarkEnd w:id="4"/>
     </w:p>
-    <w:p/>
+    <w:p>
+      <w:pPr>
+        <w:pStyle w:val="ListParagraph"/>
+        <w:numPr>
+          <w:ilvl w:val="0"/>
+          <w:numId w:val="3"/>
+        </w:numPr>
+      </w:pPr>
+      <w:r>
+        <w:t>Perform Unit Testing</w:t>
+      </w:r>
+    </w:p>
+    <w:p>
+      <w:pPr>
+        <w:pStyle w:val="ListParagraph"/>
+        <w:numPr>
+          <w:ilvl w:val="0"/>
+          <w:numId w:val="3"/>
+        </w:numPr>
+      </w:pPr>
+      <w:r>
+        <w:t>Perform System Integration Testing</w:t>
+      </w:r>
+    </w:p>
+    <w:p>
+      <w:pPr>
+        <w:pStyle w:val="ListParagraph"/>
+        <w:numPr>
+          <w:ilvl w:val="0"/>
+          <w:numId w:val="3"/>
+        </w:numPr>
+      </w:pPr>
+      <w:r>
+        <w:t>Perform Performance and Stress Testing</w:t>
+      </w:r>
+    </w:p>
+    <w:p>
+      <w:pPr>
+        <w:pStyle w:val="ListParagraph"/>
+        <w:numPr>
+          <w:ilvl w:val="0"/>
+          <w:numId w:val="3"/>
+        </w:numPr>
+      </w:pPr>
+      <w:r>
+        <w:t>Perform User Acceptance Testing</w:t>
+      </w:r>
+    </w:p>
+    <w:p>
+      <w:pPr>
+        <w:pStyle w:val="ListParagraph"/>
+        <w:numPr>
+          <w:ilvl w:val="0"/>
+          <w:numId w:val="3"/>
+        </w:numPr>
+      </w:pPr>
+      <w:r>
+        <w:t>Perform Automated Regression Testing</w:t>
+      </w:r>
+    </w:p>
+    <w:p>
+      <w:pPr>
+        <w:pStyle w:val="ListParagraph"/>
+        <w:numPr>
+          <w:ilvl w:val="0"/>
+          <w:numId w:val="3"/>
+        </w:numPr>
+      </w:pPr>
+      <w:r>
+        <w:t>Perform Beta Testing Participants</w:t>
+      </w:r>
+    </w:p>
     <w:p>
       <w:pPr>
         <w:jc w:val="center"/>
       </w:pPr>
-      <w:bookmarkStart w:id="5" w:name="_Toc39573628"/>
+      <w:bookmarkStart w:id="5" w:name="_Toc39589810"/>
       <w:r>
         <w:rPr>
           <w:rStyle w:val="Heading1Char"/>
@@ -2723,7 +2815,7 @@
       <w:pPr>
         <w:pStyle w:val="Heading2"/>
       </w:pPr>
-      <w:bookmarkStart w:id="6" w:name="_Toc39573629"/>
+      <w:bookmarkStart w:id="6" w:name="_Toc39589811"/>
       <w:r>
         <w:t xml:space="preserve">3.1 </w:t>
       </w:r>
@@ -2763,8 +2855,9 @@
       <w:pPr>
         <w:pStyle w:val="Heading2"/>
       </w:pPr>
-      <w:bookmarkStart w:id="7" w:name="_Toc39573630"/>
-      <w:r>
+      <w:bookmarkStart w:id="7" w:name="_Toc39589812"/>
+      <w:r>
+        <w:lastRenderedPageBreak/>
         <w:t xml:space="preserve">3.2 </w:t>
       </w:r>
       <w:r>
@@ -2782,7 +2875,7 @@
         <w:pStyle w:val="Heading1"/>
         <w:jc w:val="center"/>
       </w:pPr>
-      <w:bookmarkStart w:id="8" w:name="_Toc39573631"/>
+      <w:bookmarkStart w:id="8" w:name="_Toc39589813"/>
       <w:r>
         <w:t xml:space="preserve">4.0 </w:t>
       </w:r>
@@ -2797,7 +2890,7 @@
       </w:r>
     </w:p>
     <w:p>
-      <w:bookmarkStart w:id="9" w:name="_Toc39573632"/>
+      <w:bookmarkStart w:id="9" w:name="_Toc39589814"/>
       <w:r>
         <w:rPr>
           <w:rStyle w:val="Heading2Char"/>
@@ -2827,33 +2920,209 @@
     </w:p>
     <w:p>
       <w:r>
+        <w:t>Unit testing is when individual parts/components of a software are tested. A unit is the smallest testable part of any software. It may be an individual program, function or method</w:t>
+      </w:r>
+      <w:r>
+        <w:t xml:space="preserve">, in this case it could be a function which allows the character to move. In unit testing it’s important to focus only on the tests that impact the behaviour of the system. Unit testing should have one or more inputs and one output. </w:t>
+      </w:r>
+    </w:p>
+    <w:p>
+      <w:r>
+        <w:t>Some benefits of unit testing:</w:t>
+      </w:r>
+    </w:p>
+    <w:p>
+      <w:pPr>
+        <w:pStyle w:val="ListParagraph"/>
+        <w:numPr>
+          <w:ilvl w:val="0"/>
+          <w:numId w:val="1"/>
+        </w:numPr>
+        <w:rPr>
+          <w:lang w:val="en-GB"/>
+        </w:rPr>
+      </w:pPr>
+      <w:r>
+        <w:rPr>
+          <w:lang w:val="en-GB"/>
+        </w:rPr>
+        <w:t>Code is more reusable</w:t>
+      </w:r>
+    </w:p>
+    <w:p>
+      <w:pPr>
+        <w:pStyle w:val="ListParagraph"/>
+        <w:numPr>
+          <w:ilvl w:val="0"/>
+          <w:numId w:val="1"/>
+        </w:numPr>
+        <w:rPr>
+          <w:lang w:val="en-GB"/>
+        </w:rPr>
+      </w:pPr>
+      <w:r>
+        <w:rPr>
+          <w:lang w:val="en-GB"/>
+        </w:rPr>
+        <w:t>Development is faster</w:t>
+      </w:r>
+    </w:p>
+    <w:p>
+      <w:pPr>
+        <w:pStyle w:val="ListParagraph"/>
+        <w:numPr>
+          <w:ilvl w:val="0"/>
+          <w:numId w:val="1"/>
+        </w:numPr>
+        <w:rPr>
+          <w:lang w:val="en-GB"/>
+        </w:rPr>
+      </w:pPr>
+      <w:r>
+        <w:rPr>
+          <w:lang w:val="en-GB"/>
+        </w:rPr>
+        <w:t>Debugging is easy</w:t>
+      </w:r>
+    </w:p>
+    <w:p>
+      <w:pPr>
+        <w:rPr>
+          <w:lang w:val="en-GB"/>
+        </w:rPr>
+      </w:pPr>
+      <w:r>
+        <w:rPr>
+          <w:lang w:val="en-GB"/>
+        </w:rPr>
+        <w:t xml:space="preserve">One example of unit testing is white box testing which allows a software to be tested beyond the user interface into the </w:t>
+      </w:r>
+      <w:r>
+        <w:rPr>
+          <w:lang w:val="en-GB"/>
+        </w:rPr>
+        <w:t xml:space="preserve">depth </w:t>
+      </w:r>
+      <w:r>
+        <w:rPr>
+          <w:lang w:val="en-GB"/>
+        </w:rPr>
+        <w:t xml:space="preserve">of a system. </w:t>
+      </w:r>
+    </w:p>
+    <w:p>
+      <w:pPr>
+        <w:rPr>
+          <w:u w:val="single"/>
+        </w:rPr>
+      </w:pPr>
+      <w:r>
+        <w:rPr>
+          <w:u w:val="single"/>
+        </w:rPr>
+        <w:t>Participants:</w:t>
+      </w:r>
+    </w:p>
+    <w:p>
+      <w:r>
+        <w:t xml:space="preserve">The developer and/or development team is responsible for unit testing. This is to allow a more efficient way of performing the test as the developer knows and understands the code better than any other department.  </w:t>
+      </w:r>
+    </w:p>
+    <w:p>
+      <w:pPr>
+        <w:rPr>
+          <w:u w:val="single"/>
+        </w:rPr>
+      </w:pPr>
+      <w:r>
+        <w:rPr>
+          <w:u w:val="single"/>
+        </w:rPr>
+        <w:t>Methodology:</w:t>
+      </w:r>
+    </w:p>
+    <w:p>
+      <w:r>
+        <w:t xml:space="preserve">Unit testing can be done manually but automating the tests can speed up the process. The development team at this level will test things such as character movement within the game, the various controls for PCs and mobile phones as well as the overall functionality of the game. It’s important to test every stage of the game step by step to avoid any glitches or bugs appearing when the game is already released to the public. It will be tested based on the objectives and tasks as stated above. </w:t>
+      </w:r>
+    </w:p>
+    <w:p>
+      <w:bookmarkStart w:id="10" w:name="_Toc39589815"/>
+      <w:r>
+        <w:rPr>
+          <w:rStyle w:val="Heading2Char"/>
+        </w:rPr>
+        <w:t xml:space="preserve">4.2 </w:t>
+      </w:r>
+      <w:r>
+        <w:rPr>
+          <w:rStyle w:val="Heading2Char"/>
+        </w:rPr>
+        <w:t>System Integration Testing</w:t>
+      </w:r>
+      <w:bookmarkEnd w:id="10"/>
+    </w:p>
+    <w:p>
+      <w:pPr>
+        <w:rPr>
+          <w:u w:val="single"/>
+        </w:rPr>
+      </w:pPr>
+      <w:r>
+        <w:rPr>
+          <w:u w:val="single"/>
+        </w:rPr>
+        <w:t>Definition:</w:t>
+      </w:r>
+    </w:p>
+    <w:p>
+      <w:r>
+        <w:t xml:space="preserve">System integration testing (SIT) is a type of software testing which allows to test a system in order to verify the behaviour of the complete system. It also tests the interface between modules of the </w:t>
+      </w:r>
+      <w:r>
         <w:lastRenderedPageBreak/>
-        <w:t>Specify the minimum degree of comprehensiveness desired. Identify the techniques which will be</w:t>
-      </w:r>
-    </w:p>
-    <w:p>
-      <w:r>
-        <w:t>used to judge the comprehensiveness of the testing effort (for example, determining which</w:t>
-      </w:r>
-    </w:p>
-    <w:p>
-      <w:r>
-        <w:t>statements have been executed at least once). Specify any additional completion criteria (for</w:t>
-      </w:r>
-    </w:p>
-    <w:p>
-      <w:r>
-        <w:t>example, error frequency). The techniques to be used to trace requirements should be specified.</w:t>
-      </w:r>
-    </w:p>
-    <w:p>
-      <w:pPr>
-        <w:rPr>
-          <w:lang w:val="en-GB"/>
-        </w:rPr>
-      </w:pPr>
-      <w:r>
-        <w:t>Unit testing is when individual parts/components of a software are tested. A unit is the smallest testable part of any software. It may be an individual program, function or method</w:t>
+        <w:t>software application</w:t>
+      </w:r>
+      <w:r>
+        <w:t xml:space="preserve"> to make sure that they’re interacting between each other properly</w:t>
+      </w:r>
+      <w:r>
+        <w:t xml:space="preserve">. In this scenario, it would be the testing of the overall system of the game, from start to finish. </w:t>
+      </w:r>
+    </w:p>
+    <w:p>
+      <w:r>
+        <w:t>Some benefits of SIT:</w:t>
+      </w:r>
+    </w:p>
+    <w:p>
+      <w:pPr>
+        <w:pStyle w:val="ListParagraph"/>
+        <w:numPr>
+          <w:ilvl w:val="0"/>
+          <w:numId w:val="2"/>
+        </w:numPr>
+      </w:pPr>
+      <w:r>
+        <w:t>Helps detect defects early</w:t>
+      </w:r>
+    </w:p>
+    <w:p>
+      <w:pPr>
+        <w:pStyle w:val="ListParagraph"/>
+        <w:numPr>
+          <w:ilvl w:val="0"/>
+          <w:numId w:val="2"/>
+        </w:numPr>
+      </w:pPr>
+      <w:r>
+        <w:t xml:space="preserve">Earlier feedback on </w:t>
+      </w:r>
+      <w:r>
+        <w:t xml:space="preserve">acceptability of </w:t>
+      </w:r>
+      <w:r>
+        <w:t>modules</w:t>
       </w:r>
     </w:p>
     <w:p>
@@ -2871,7 +3140,7 @@
     </w:p>
     <w:p>
       <w:r>
-        <w:t>List the names of individuals/departments who would be responsible for Unit Testing.</w:t>
+        <w:t xml:space="preserve">The development team will be responsible for system integration testing. </w:t>
       </w:r>
     </w:p>
     <w:p>
@@ -2889,34 +3158,198 @@
     </w:p>
     <w:p>
       <w:r>
-        <w:t>Describe how unit testing will be conducted, including a description of tests to be carried out. Who</w:t>
-      </w:r>
-    </w:p>
-    <w:p>
-      <w:r>
-        <w:t>will write the test scripts for the unit testing, what would be the sequence of events of Unit Testing</w:t>
-      </w:r>
-    </w:p>
-    <w:p>
-      <w:r>
-        <w:t>and how will the testing activity take place?</w:t>
-      </w:r>
-    </w:p>
-    <w:p>
-      <w:bookmarkStart w:id="10" w:name="_Toc39573633"/>
+        <w:t>Describe how System &amp; Integration testing will be conducted, including a description of tests to be</w:t>
+      </w:r>
+    </w:p>
+    <w:p>
+      <w:r>
+        <w:t>carried out Who will write the test scripts for the unit testing, what would be sequence of events of</w:t>
+      </w:r>
+    </w:p>
+    <w:p>
+      <w:r>
+        <w:t>System &amp; Integration Testing, and how will the testing activity take place?</w:t>
+      </w:r>
+    </w:p>
+    <w:p>
+      <w:pPr>
+        <w:pStyle w:val="Heading2"/>
+      </w:pPr>
+      <w:bookmarkStart w:id="11" w:name="_Toc39589816"/>
+      <w:r>
+        <w:t xml:space="preserve">4.3 </w:t>
+      </w:r>
+      <w:r>
+        <w:t>Performance and Stress Testing</w:t>
+      </w:r>
+      <w:bookmarkEnd w:id="11"/>
+    </w:p>
+    <w:p>
+      <w:pPr>
+        <w:rPr>
+          <w:u w:val="single"/>
+        </w:rPr>
+      </w:pPr>
+      <w:r>
+        <w:rPr>
+          <w:u w:val="single"/>
+        </w:rPr>
+        <w:t>Definition:</w:t>
+      </w:r>
+    </w:p>
+    <w:p>
+      <w:r>
+        <w:t>List what is your understanding of Stress Testing for your project.</w:t>
+      </w:r>
+    </w:p>
+    <w:p>
+      <w:pPr>
+        <w:rPr>
+          <w:u w:val="single"/>
+        </w:rPr>
+      </w:pPr>
+      <w:r>
+        <w:rPr>
+          <w:u w:val="single"/>
+        </w:rPr>
+        <w:t>Participants:</w:t>
+      </w:r>
+    </w:p>
+    <w:p>
+      <w:r>
+        <w:t>Who will be conducting Stress Testing on your project? List the individuals that will be responsible</w:t>
+      </w:r>
+    </w:p>
+    <w:p>
+      <w:r>
+        <w:t>for this activity.</w:t>
+      </w:r>
+    </w:p>
+    <w:p>
+      <w:pPr>
+        <w:rPr>
+          <w:u w:val="single"/>
+        </w:rPr>
+      </w:pPr>
+      <w:r>
+        <w:rPr>
+          <w:u w:val="single"/>
+        </w:rPr>
+        <w:t>Methodology:</w:t>
+      </w:r>
+    </w:p>
+    <w:p>
+      <w:r>
+        <w:t>Describe how Performance &amp; Stress testing will be conducted, including a description of tests to be</w:t>
+      </w:r>
+    </w:p>
+    <w:p>
+      <w:r>
+        <w:t>carried out Who will write the test scripts for the testing, what would be sequence of events of</w:t>
+      </w:r>
+    </w:p>
+    <w:p>
+      <w:r>
+        <w:t xml:space="preserve">Performance &amp; Stress Testing, and how will the testing activity take place? </w:t>
+      </w:r>
+    </w:p>
+    <w:p>
+      <w:pPr>
+        <w:pStyle w:val="Heading2"/>
+      </w:pPr>
+      <w:bookmarkStart w:id="12" w:name="_Toc39589817"/>
+      <w:r>
+        <w:t xml:space="preserve">4.4 </w:t>
+      </w:r>
+      <w:r>
+        <w:t>User Acceptance Testing</w:t>
+      </w:r>
+      <w:bookmarkEnd w:id="12"/>
+    </w:p>
+    <w:p>
+      <w:pPr>
+        <w:rPr>
+          <w:u w:val="single"/>
+        </w:rPr>
+      </w:pPr>
+      <w:r>
+        <w:rPr>
+          <w:u w:val="single"/>
+        </w:rPr>
+        <w:t>Definition:</w:t>
+      </w:r>
+    </w:p>
+    <w:p>
+      <w:r>
+        <w:t>The purpose of acceptance test is to confirm that the system is ready for operational use. During</w:t>
+      </w:r>
+    </w:p>
+    <w:p>
+      <w:r>
+        <w:t>acceptance test, end-users (customers) of the system compare the system to its initial requirements.</w:t>
+      </w:r>
+    </w:p>
+    <w:p>
+      <w:pPr>
+        <w:rPr>
+          <w:u w:val="single"/>
+        </w:rPr>
+      </w:pPr>
+      <w:r>
+        <w:rPr>
+          <w:u w:val="single"/>
+        </w:rPr>
+        <w:t>Participants:</w:t>
+      </w:r>
+    </w:p>
+    <w:p>
+      <w:r>
+        <w:t>Who will be responsible for User Acceptance Testing? List the individuals' names and responsibility.</w:t>
+      </w:r>
+    </w:p>
+    <w:p>
+      <w:pPr>
+        <w:rPr>
+          <w:u w:val="single"/>
+        </w:rPr>
+      </w:pPr>
+      <w:r>
+        <w:rPr>
+          <w:u w:val="single"/>
+        </w:rPr>
+        <w:t>Methodology:</w:t>
+      </w:r>
+    </w:p>
+    <w:p>
+      <w:r>
+        <w:t>Describe how the User Acceptance testing will be conducted, including a description of tests to be</w:t>
+      </w:r>
+    </w:p>
+    <w:p>
+      <w:r>
+        <w:t>carried out Who will write the test scripts for the testing, what would be sequence of events of User</w:t>
+      </w:r>
+    </w:p>
+    <w:p>
+      <w:r>
+        <w:t>Acceptance Testing, and how will the testing activity take place?</w:t>
+      </w:r>
+    </w:p>
+    <w:p>
+      <w:bookmarkStart w:id="13" w:name="_Toc39589818"/>
       <w:r>
         <w:rPr>
           <w:rStyle w:val="Heading2Char"/>
         </w:rPr>
-        <w:t xml:space="preserve">4.2 </w:t>
+        <w:t xml:space="preserve">4.5 </w:t>
       </w:r>
       <w:r>
         <w:rPr>
           <w:rStyle w:val="Heading2Char"/>
         </w:rPr>
-        <w:t>System and Integration Testing</w:t>
-      </w:r>
-      <w:bookmarkEnd w:id="10"/>
+        <w:t>Automated Regression Testing</w:t>
+      </w:r>
+      <w:bookmarkEnd w:id="13"/>
     </w:p>
     <w:p>
       <w:pPr>
@@ -2928,12 +3361,23 @@
         <w:rPr>
           <w:u w:val="single"/>
         </w:rPr>
+        <w:lastRenderedPageBreak/>
         <w:t>Definition:</w:t>
       </w:r>
     </w:p>
     <w:p>
       <w:r>
-        <w:t>List what is your understanding of System and Integration Testing for your project.</w:t>
+        <w:t>Regression testing is the selective retesting of a system or component to verify that modifications</w:t>
+      </w:r>
+    </w:p>
+    <w:p>
+      <w:r>
+        <w:t>have not caused unintended effects and that the system or component still works as specified in the</w:t>
+      </w:r>
+    </w:p>
+    <w:p>
+      <w:r>
+        <w:t>requirements.</w:t>
       </w:r>
     </w:p>
     <w:p>
@@ -2950,16 +3394,6 @@
       </w:r>
     </w:p>
     <w:p>
-      <w:r>
-        <w:t>Who will be conducting System and Integration Testing on your project? List the individuals that will</w:t>
-      </w:r>
-    </w:p>
-    <w:p>
-      <w:r>
-        <w:t>be responsible for this activity.</w:t>
-      </w:r>
-    </w:p>
-    <w:p>
       <w:pPr>
         <w:rPr>
           <w:u w:val="single"/>
@@ -2973,409 +3407,158 @@
       </w:r>
     </w:p>
     <w:p>
-      <w:r>
-        <w:t>Describe how System &amp; Integration testing will be conducted, including a description of tests to be</w:t>
-      </w:r>
-    </w:p>
-    <w:p>
-      <w:r>
-        <w:t>carried out Who will write the test scripts for the unit testing, what would be sequence of events of</w:t>
-      </w:r>
-    </w:p>
-    <w:p>
-      <w:r>
-        <w:t>System &amp; Integration Testing, and how will the testing activity take place?</w:t>
-      </w:r>
+      <w:bookmarkStart w:id="14" w:name="_Toc39589819"/>
+      <w:r>
+        <w:rPr>
+          <w:rStyle w:val="Heading2Char"/>
+        </w:rPr>
+        <w:t xml:space="preserve">4.6 </w:t>
+      </w:r>
+      <w:r>
+        <w:rPr>
+          <w:rStyle w:val="Heading2Char"/>
+        </w:rPr>
+        <w:t>Beta Testing Participants:</w:t>
+      </w:r>
+      <w:bookmarkEnd w:id="14"/>
+    </w:p>
+    <w:p>
+      <w:pPr>
+        <w:rPr>
+          <w:u w:val="single"/>
+        </w:rPr>
+      </w:pPr>
+      <w:r>
+        <w:rPr>
+          <w:u w:val="single"/>
+        </w:rPr>
+        <w:t>Methodology:</w:t>
+      </w:r>
+    </w:p>
+    <w:p>
+      <w:pPr>
+        <w:jc w:val="center"/>
+      </w:pPr>
+      <w:bookmarkStart w:id="15" w:name="_Toc39589820"/>
+      <w:r>
+        <w:rPr>
+          <w:rStyle w:val="Heading1Char"/>
+        </w:rPr>
+        <w:t xml:space="preserve">5.0 </w:t>
+      </w:r>
+      <w:r>
+        <w:rPr>
+          <w:rStyle w:val="Heading1Char"/>
+        </w:rPr>
+        <w:t>Test Schedule</w:t>
+      </w:r>
+      <w:bookmarkEnd w:id="15"/>
+    </w:p>
+    <w:p>
+      <w:r>
+        <w:t>Include test milestones identified in the Software Project Schedule as well as all item transmittal</w:t>
+      </w:r>
+    </w:p>
+    <w:p>
+      <w:r>
+        <w:t>events.</w:t>
+      </w:r>
+    </w:p>
+    <w:p>
+      <w:r>
+        <w:t>Define any additional test milestones needed. Estimate the time required to do each testing task.</w:t>
+      </w:r>
+    </w:p>
+    <w:p>
+      <w:r>
+        <w:t>Specify the schedule for each testing task and test milestone. For each testing resource (that is,</w:t>
+      </w:r>
+    </w:p>
+    <w:p>
+      <w:r>
+        <w:t>facilities, tools, and staff), specify its periods of use.</w:t>
+      </w:r>
+    </w:p>
+    <w:p>
+      <w:pPr>
+        <w:jc w:val="center"/>
+      </w:pPr>
+      <w:bookmarkStart w:id="16" w:name="_Toc39589821"/>
+      <w:r>
+        <w:rPr>
+          <w:rStyle w:val="Heading1Char"/>
+        </w:rPr>
+        <w:t xml:space="preserve">6.0 </w:t>
+      </w:r>
+      <w:r>
+        <w:rPr>
+          <w:rStyle w:val="Heading1Char"/>
+        </w:rPr>
+        <w:t>Control Procedures</w:t>
+      </w:r>
+      <w:bookmarkEnd w:id="16"/>
     </w:p>
     <w:p>
       <w:pPr>
         <w:pStyle w:val="Heading2"/>
       </w:pPr>
-      <w:bookmarkStart w:id="11" w:name="_Toc39573634"/>
-      <w:r>
-        <w:t xml:space="preserve">4.3 </w:t>
-      </w:r>
-      <w:r>
-        <w:t>Performance and Stress Testing</w:t>
-      </w:r>
-      <w:bookmarkEnd w:id="11"/>
-    </w:p>
-    <w:p>
-      <w:pPr>
-        <w:rPr>
-          <w:u w:val="single"/>
-        </w:rPr>
-      </w:pPr>
-      <w:r>
-        <w:rPr>
-          <w:u w:val="single"/>
-        </w:rPr>
-        <w:t>Definition:</w:t>
-      </w:r>
-    </w:p>
-    <w:p>
-      <w:r>
-        <w:t>List what is your understanding of Stress Testing for your project.</w:t>
-      </w:r>
-    </w:p>
-    <w:p>
-      <w:pPr>
-        <w:rPr>
-          <w:u w:val="single"/>
-        </w:rPr>
-      </w:pPr>
-      <w:r>
-        <w:rPr>
-          <w:u w:val="single"/>
-        </w:rPr>
-        <w:t>Participants:</w:t>
-      </w:r>
-    </w:p>
-    <w:p>
-      <w:r>
-        <w:t>Who will be conducting Stress Testing on your project? List the individuals that will be responsible</w:t>
-      </w:r>
-    </w:p>
-    <w:p>
-      <w:r>
-        <w:t>for this activity.</w:t>
-      </w:r>
-    </w:p>
-    <w:p>
-      <w:pPr>
-        <w:rPr>
-          <w:u w:val="single"/>
-        </w:rPr>
-      </w:pPr>
-      <w:r>
-        <w:rPr>
-          <w:u w:val="single"/>
-        </w:rPr>
-        <w:t>Methodology:</w:t>
-      </w:r>
-    </w:p>
-    <w:p>
-      <w:r>
-        <w:t>Describe how Performance &amp; Stress testing will be conducted, including a description of tests to be</w:t>
-      </w:r>
-    </w:p>
-    <w:p>
-      <w:r>
-        <w:t>carried out Who will write the test scripts for the testing, what would be sequence of events of</w:t>
-      </w:r>
-    </w:p>
-    <w:p>
-      <w:r>
-        <w:lastRenderedPageBreak/>
-        <w:t xml:space="preserve">Performance &amp; Stress Testing, and how will the testing activity take place? </w:t>
+      <w:bookmarkStart w:id="17" w:name="_Toc39589822"/>
+      <w:r>
+        <w:t xml:space="preserve">6.1 </w:t>
+      </w:r>
+      <w:r>
+        <w:t>Problem Reporting</w:t>
+      </w:r>
+      <w:bookmarkEnd w:id="17"/>
+    </w:p>
+    <w:p>
+      <w:r>
+        <w:t>Document the procedures to follow when an incident is encountered during the testing process. If a</w:t>
+      </w:r>
+    </w:p>
+    <w:p>
+      <w:r>
+        <w:t>standard form is going to be used, attach a blank copy as an "Appendix" to the Test Plan. In the</w:t>
+      </w:r>
+    </w:p>
+    <w:p>
+      <w:r>
+        <w:t>event you are using an automated incident logging system, write those procedures in this section.</w:t>
       </w:r>
     </w:p>
     <w:p>
       <w:pPr>
         <w:pStyle w:val="Heading2"/>
       </w:pPr>
-      <w:bookmarkStart w:id="12" w:name="_Toc39573635"/>
-      <w:r>
-        <w:t xml:space="preserve">4.4 </w:t>
-      </w:r>
-      <w:r>
-        <w:t>User Acceptance Testing</w:t>
-      </w:r>
-      <w:bookmarkEnd w:id="12"/>
-    </w:p>
-    <w:p>
-      <w:pPr>
-        <w:rPr>
-          <w:u w:val="single"/>
-        </w:rPr>
-      </w:pPr>
-      <w:r>
-        <w:rPr>
-          <w:u w:val="single"/>
-        </w:rPr>
-        <w:t>Definition:</w:t>
-      </w:r>
-    </w:p>
-    <w:p>
-      <w:r>
-        <w:t>The purpose of acceptance test is to confirm that the system is ready for operational use. During</w:t>
-      </w:r>
-    </w:p>
-    <w:p>
-      <w:r>
-        <w:t>acceptance test, end-users (customers) of the system compare the system to its initial requirements.</w:t>
-      </w:r>
-    </w:p>
-    <w:p>
-      <w:pPr>
-        <w:rPr>
-          <w:u w:val="single"/>
-        </w:rPr>
-      </w:pPr>
-      <w:r>
-        <w:rPr>
-          <w:u w:val="single"/>
-        </w:rPr>
-        <w:t>Participants:</w:t>
-      </w:r>
-    </w:p>
-    <w:p>
-      <w:r>
-        <w:t>Who will be responsible for User Acceptance Testing? List the individuals' names and responsibility.</w:t>
-      </w:r>
-    </w:p>
-    <w:p>
-      <w:pPr>
-        <w:rPr>
-          <w:u w:val="single"/>
-        </w:rPr>
-      </w:pPr>
-      <w:r>
-        <w:rPr>
-          <w:u w:val="single"/>
-        </w:rPr>
-        <w:t>Methodology:</w:t>
-      </w:r>
-    </w:p>
-    <w:p>
-      <w:r>
-        <w:t>Describe how the User Acceptance testing will be conducted, including a description of tests to be</w:t>
-      </w:r>
-    </w:p>
-    <w:p>
-      <w:r>
-        <w:t>carried out Who will write the test scripts for the testing, what would be sequence of events of User</w:t>
-      </w:r>
-    </w:p>
-    <w:p>
-      <w:r>
-        <w:t>Acceptance Testing, and how will the testing activity take place?</w:t>
-      </w:r>
-    </w:p>
-    <w:p>
-      <w:bookmarkStart w:id="13" w:name="_Toc39573636"/>
-      <w:r>
-        <w:rPr>
-          <w:rStyle w:val="Heading2Char"/>
-        </w:rPr>
-        <w:t xml:space="preserve">4.5 </w:t>
-      </w:r>
-      <w:r>
-        <w:rPr>
-          <w:rStyle w:val="Heading2Char"/>
-        </w:rPr>
-        <w:t>Automated Regression Testing</w:t>
-      </w:r>
-      <w:bookmarkEnd w:id="13"/>
-    </w:p>
-    <w:p>
-      <w:pPr>
-        <w:rPr>
-          <w:u w:val="single"/>
-        </w:rPr>
-      </w:pPr>
-      <w:r>
-        <w:rPr>
-          <w:u w:val="single"/>
-        </w:rPr>
-        <w:t>Definition:</w:t>
-      </w:r>
-    </w:p>
-    <w:p>
-      <w:r>
-        <w:t>Regression testing is the selective retesting of a system or component to verify that modifications</w:t>
-      </w:r>
-    </w:p>
-    <w:p>
-      <w:r>
-        <w:t>have not caused unintended effects and that the system or component still works as specified in the</w:t>
-      </w:r>
-    </w:p>
-    <w:p>
-      <w:r>
-        <w:t>requirements.</w:t>
-      </w:r>
-    </w:p>
-    <w:p>
-      <w:pPr>
-        <w:rPr>
-          <w:u w:val="single"/>
-        </w:rPr>
-      </w:pPr>
-      <w:r>
-        <w:rPr>
-          <w:u w:val="single"/>
-        </w:rPr>
-        <w:t>Participants:</w:t>
-      </w:r>
-    </w:p>
-    <w:p>
-      <w:pPr>
-        <w:rPr>
-          <w:u w:val="single"/>
-        </w:rPr>
-      </w:pPr>
-      <w:r>
-        <w:rPr>
-          <w:u w:val="single"/>
-        </w:rPr>
-        <w:t>Methodology:</w:t>
-      </w:r>
-    </w:p>
-    <w:p>
-      <w:bookmarkStart w:id="14" w:name="_Toc39573637"/>
-      <w:r>
-        <w:rPr>
-          <w:rStyle w:val="Heading2Char"/>
-        </w:rPr>
-        <w:t xml:space="preserve">4.6 </w:t>
-      </w:r>
-      <w:r>
-        <w:rPr>
-          <w:rStyle w:val="Heading2Char"/>
-        </w:rPr>
-        <w:t>Beta Testing Participants:</w:t>
-      </w:r>
-      <w:bookmarkEnd w:id="14"/>
-    </w:p>
-    <w:p>
-      <w:pPr>
-        <w:rPr>
-          <w:u w:val="single"/>
-        </w:rPr>
-      </w:pPr>
-      <w:r>
-        <w:rPr>
-          <w:u w:val="single"/>
-        </w:rPr>
-        <w:t>Methodology:</w:t>
+      <w:bookmarkStart w:id="18" w:name="_Toc39589823"/>
+      <w:r>
+        <w:t xml:space="preserve">6.2 </w:t>
+      </w:r>
+      <w:r>
+        <w:t>Change Requests</w:t>
+      </w:r>
+      <w:bookmarkEnd w:id="18"/>
+    </w:p>
+    <w:p>
+      <w:r>
+        <w:t>Document the process of modifications to the software. Identify who will sign off on the changes</w:t>
+      </w:r>
+    </w:p>
+    <w:p>
+      <w:r>
+        <w:t>and what would be the criteria for including the changes to the current product. If the changes will</w:t>
+      </w:r>
+    </w:p>
+    <w:p>
+      <w:r>
+        <w:t>affect existing programs, these modules need to be identified.</w:t>
       </w:r>
     </w:p>
     <w:p>
       <w:pPr>
         <w:jc w:val="center"/>
       </w:pPr>
-      <w:bookmarkStart w:id="15" w:name="_Toc39573638"/>
-      <w:r>
-        <w:rPr>
-          <w:rStyle w:val="Heading1Char"/>
-        </w:rPr>
-        <w:t xml:space="preserve">5.0 </w:t>
-      </w:r>
-      <w:r>
-        <w:rPr>
-          <w:rStyle w:val="Heading1Char"/>
-        </w:rPr>
-        <w:t>Test Schedule</w:t>
-      </w:r>
-      <w:bookmarkEnd w:id="15"/>
-    </w:p>
-    <w:p>
-      <w:r>
-        <w:t>Include test milestones identified in the Software Project Schedule as well as all item transmittal</w:t>
-      </w:r>
-    </w:p>
-    <w:p>
-      <w:r>
-        <w:t>events.</w:t>
-      </w:r>
-    </w:p>
-    <w:p>
-      <w:r>
-        <w:t>Define any additional test milestones needed. Estimate the time required to do each testing task.</w:t>
-      </w:r>
-    </w:p>
-    <w:p>
-      <w:r>
-        <w:t>Specify the schedule for each testing task and test milestone. For each testing resource (that is,</w:t>
-      </w:r>
-    </w:p>
-    <w:p>
-      <w:r>
-        <w:t>facilities, tools, and staff), specify its periods of use.</w:t>
-      </w:r>
-    </w:p>
-    <w:p>
-      <w:pPr>
-        <w:jc w:val="center"/>
-      </w:pPr>
-      <w:bookmarkStart w:id="16" w:name="_Toc39573639"/>
-      <w:r>
-        <w:rPr>
-          <w:rStyle w:val="Heading1Char"/>
-        </w:rPr>
-        <w:t xml:space="preserve">6.0 </w:t>
-      </w:r>
-      <w:r>
-        <w:rPr>
-          <w:rStyle w:val="Heading1Char"/>
-        </w:rPr>
-        <w:t>Control Procedures</w:t>
-      </w:r>
-      <w:bookmarkEnd w:id="16"/>
-    </w:p>
-    <w:p>
-      <w:pPr>
-        <w:pStyle w:val="Heading2"/>
-      </w:pPr>
-      <w:bookmarkStart w:id="17" w:name="_Toc39573640"/>
-      <w:r>
-        <w:t xml:space="preserve">6.1 </w:t>
-      </w:r>
-      <w:r>
-        <w:t>Problem Reporting</w:t>
-      </w:r>
-      <w:bookmarkEnd w:id="17"/>
-    </w:p>
-    <w:p>
-      <w:r>
-        <w:t>Document the procedures to follow when an incident is encountered during the testing process. If a</w:t>
-      </w:r>
-    </w:p>
-    <w:p>
-      <w:r>
-        <w:t>standard form is going to be used, attach a blank copy as an "Appendix" to the Test Plan. In the</w:t>
-      </w:r>
-    </w:p>
-    <w:p>
-      <w:r>
-        <w:t>event you are using an automated incident logging system, write those procedures in this section.</w:t>
-      </w:r>
-    </w:p>
-    <w:p>
-      <w:pPr>
-        <w:pStyle w:val="Heading2"/>
-      </w:pPr>
-      <w:bookmarkStart w:id="18" w:name="_Toc39573641"/>
-      <w:r>
-        <w:lastRenderedPageBreak/>
-        <w:t xml:space="preserve">6.2 </w:t>
-      </w:r>
-      <w:r>
-        <w:t>Change Requests</w:t>
-      </w:r>
-      <w:bookmarkEnd w:id="18"/>
-    </w:p>
-    <w:p>
-      <w:r>
-        <w:t>Document the process of modifications to the software. Identify who will sign off on the changes</w:t>
-      </w:r>
-    </w:p>
-    <w:p>
-      <w:r>
-        <w:t>and what would be the criteria for including the changes to the current product. If the changes will</w:t>
-      </w:r>
-    </w:p>
-    <w:p>
-      <w:r>
-        <w:t>affect existing programs, these modules need to be identified.</w:t>
-      </w:r>
-    </w:p>
-    <w:p>
-      <w:pPr>
-        <w:jc w:val="center"/>
-      </w:pPr>
-      <w:bookmarkStart w:id="19" w:name="_Toc39573642"/>
+      <w:bookmarkStart w:id="19" w:name="_Toc39589824"/>
       <w:r>
         <w:rPr>
           <w:rStyle w:val="Heading1Char"/>
@@ -3412,7 +3595,7 @@
         <w:pStyle w:val="Heading1"/>
         <w:jc w:val="center"/>
       </w:pPr>
-      <w:bookmarkStart w:id="20" w:name="_Toc39573643"/>
+      <w:bookmarkStart w:id="20" w:name="_Toc39589825"/>
       <w:r>
         <w:t xml:space="preserve">8.0 </w:t>
       </w:r>
@@ -3441,7 +3624,7 @@
       <w:pPr>
         <w:jc w:val="center"/>
       </w:pPr>
-      <w:bookmarkStart w:id="21" w:name="_Toc39573644"/>
+      <w:bookmarkStart w:id="21" w:name="_Toc39589826"/>
       <w:r>
         <w:rPr>
           <w:rStyle w:val="Heading1Char"/>
@@ -3493,6 +3676,7 @@
     </w:p>
     <w:p>
       <w:r>
+        <w:lastRenderedPageBreak/>
         <w:t>(for example, Mary Brown (User) compile Test Cases for Acceptance Testing). Identify groups</w:t>
       </w:r>
     </w:p>
@@ -3515,7 +3699,7 @@
       <w:pPr>
         <w:jc w:val="center"/>
       </w:pPr>
-      <w:bookmarkStart w:id="22" w:name="_Toc39573645"/>
+      <w:bookmarkStart w:id="22" w:name="_Toc39589827"/>
       <w:r>
         <w:rPr>
           <w:rStyle w:val="Heading1Char"/>
@@ -3559,7 +3743,7 @@
       <w:pPr>
         <w:jc w:val="center"/>
       </w:pPr>
-      <w:bookmarkStart w:id="23" w:name="_Toc39573646"/>
+      <w:bookmarkStart w:id="23" w:name="_Toc39589828"/>
       <w:r>
         <w:rPr>
           <w:rStyle w:val="Heading1Char"/>
@@ -3611,7 +3795,7 @@
       <w:pPr>
         <w:jc w:val="center"/>
       </w:pPr>
-      <w:bookmarkStart w:id="24" w:name="_Toc39573647"/>
+      <w:bookmarkStart w:id="24" w:name="_Toc39589829"/>
       <w:r>
         <w:rPr>
           <w:rStyle w:val="Heading1Char"/>
@@ -3636,7 +3820,7 @@
         <w:pStyle w:val="Heading1"/>
         <w:jc w:val="center"/>
       </w:pPr>
-      <w:bookmarkStart w:id="25" w:name="_Toc39573648"/>
+      <w:bookmarkStart w:id="25" w:name="_Toc39589830"/>
       <w:r>
         <w:t xml:space="preserve">13.0 </w:t>
       </w:r>
@@ -3646,7 +3830,7 @@
       <w:bookmarkEnd w:id="25"/>
     </w:p>
     <w:p>
-      <w:hyperlink r:id="rId7" w:history="1">
+      <w:hyperlink r:id="rId8" w:history="1">
         <w:r>
           <w:rPr>
             <w:rStyle w:val="Hyperlink"/>
@@ -3665,6 +3849,359 @@
     </w:sectPr>
   </w:body>
 </w:document>
+</file>
+
+<file path=word/numbering.xml><?xml version="1.0" encoding="utf-8"?>
+<w:numbering xmlns:wpc="http://schemas.microsoft.com/office/word/2010/wordprocessingCanvas" xmlns:cx="http://schemas.microsoft.com/office/drawing/2014/chartex" xmlns:cx1="http://schemas.microsoft.com/office/drawing/2015/9/8/chartex" xmlns:cx2="http://schemas.microsoft.com/office/drawing/2015/10/21/chartex" xmlns:cx3="http://schemas.microsoft.com/office/drawing/2016/5/9/chartex" xmlns:cx4="http://schemas.microsoft.com/office/drawing/2016/5/10/chartex" xmlns:cx5="http://schemas.microsoft.com/office/drawing/2016/5/11/chartex" xmlns:cx6="http://schemas.microsoft.com/office/drawing/2016/5/12/chartex" xmlns:cx7="http://schemas.microsoft.com/office/drawing/2016/5/13/chartex" xmlns:cx8="http://schemas.microsoft.com/office/drawing/2016/5/14/chartex" xmlns:mc="http://schemas.openxmlformats.org/markup-compatibility/2006" xmlns:aink="http://schemas.microsoft.com/office/drawing/2016/ink" xmlns:am3d="http://schemas.microsoft.com/office/drawing/2017/model3d" xmlns:o="urn:schemas-microsoft-com:office:office" xmlns:r="http://schemas.openxmlformats.org/officeDocument/2006/relationships" xmlns:m="http://schemas.openxmlformats.org/officeDocument/2006/math" xmlns:v="urn:schemas-microsoft-com:vml" xmlns:wp14="http://schemas.microsoft.com/office/word/2010/wordprocessingDrawing" xmlns:wp="http://schemas.openxmlformats.org/drawingml/2006/wordprocessingDrawing" xmlns:w10="urn:schemas-microsoft-com:office:word" xmlns:w="http://schemas.openxmlformats.org/wordprocessingml/2006/main" xmlns:w14="http://schemas.microsoft.com/office/word/2010/wordml" xmlns:w15="http://schemas.microsoft.com/office/word/2012/wordml" xmlns:w16cid="http://schemas.microsoft.com/office/word/2016/wordml/cid" xmlns:w16se="http://schemas.microsoft.com/office/word/2015/wordml/symex" xmlns:wpg="http://schemas.microsoft.com/office/word/2010/wordprocessingGroup" xmlns:wpi="http://schemas.microsoft.com/office/word/2010/wordprocessingInk" xmlns:wne="http://schemas.microsoft.com/office/word/2006/wordml" xmlns:wps="http://schemas.microsoft.com/office/word/2010/wordprocessingShape" mc:Ignorable="w14 w15 w16se w16cid wp14">
+  <w:abstractNum w:abstractNumId="0" w15:restartNumberingAfterBreak="0">
+    <w:nsid w:val="2EF82936"/>
+    <w:multiLevelType w:val="hybridMultilevel"/>
+    <w:tmpl w:val="92566DFC"/>
+    <w:lvl w:ilvl="0" w:tplc="18090001">
+      <w:start w:val="1"/>
+      <w:numFmt w:val="bullet"/>
+      <w:lvlText w:val=""/>
+      <w:lvlJc w:val="left"/>
+      <w:pPr>
+        <w:ind w:left="720" w:hanging="360"/>
+      </w:pPr>
+      <w:rPr>
+        <w:rFonts w:ascii="Symbol" w:hAnsi="Symbol" w:hint="default"/>
+      </w:rPr>
+    </w:lvl>
+    <w:lvl w:ilvl="1" w:tplc="18090003" w:tentative="1">
+      <w:start w:val="1"/>
+      <w:numFmt w:val="bullet"/>
+      <w:lvlText w:val="o"/>
+      <w:lvlJc w:val="left"/>
+      <w:pPr>
+        <w:ind w:left="1440" w:hanging="360"/>
+      </w:pPr>
+      <w:rPr>
+        <w:rFonts w:ascii="Courier New" w:hAnsi="Courier New" w:cs="Courier New" w:hint="default"/>
+      </w:rPr>
+    </w:lvl>
+    <w:lvl w:ilvl="2" w:tplc="18090005" w:tentative="1">
+      <w:start w:val="1"/>
+      <w:numFmt w:val="bullet"/>
+      <w:lvlText w:val=""/>
+      <w:lvlJc w:val="left"/>
+      <w:pPr>
+        <w:ind w:left="2160" w:hanging="360"/>
+      </w:pPr>
+      <w:rPr>
+        <w:rFonts w:ascii="Wingdings" w:hAnsi="Wingdings" w:hint="default"/>
+      </w:rPr>
+    </w:lvl>
+    <w:lvl w:ilvl="3" w:tplc="18090001" w:tentative="1">
+      <w:start w:val="1"/>
+      <w:numFmt w:val="bullet"/>
+      <w:lvlText w:val=""/>
+      <w:lvlJc w:val="left"/>
+      <w:pPr>
+        <w:ind w:left="2880" w:hanging="360"/>
+      </w:pPr>
+      <w:rPr>
+        <w:rFonts w:ascii="Symbol" w:hAnsi="Symbol" w:hint="default"/>
+      </w:rPr>
+    </w:lvl>
+    <w:lvl w:ilvl="4" w:tplc="18090003" w:tentative="1">
+      <w:start w:val="1"/>
+      <w:numFmt w:val="bullet"/>
+      <w:lvlText w:val="o"/>
+      <w:lvlJc w:val="left"/>
+      <w:pPr>
+        <w:ind w:left="3600" w:hanging="360"/>
+      </w:pPr>
+      <w:rPr>
+        <w:rFonts w:ascii="Courier New" w:hAnsi="Courier New" w:cs="Courier New" w:hint="default"/>
+      </w:rPr>
+    </w:lvl>
+    <w:lvl w:ilvl="5" w:tplc="18090005" w:tentative="1">
+      <w:start w:val="1"/>
+      <w:numFmt w:val="bullet"/>
+      <w:lvlText w:val=""/>
+      <w:lvlJc w:val="left"/>
+      <w:pPr>
+        <w:ind w:left="4320" w:hanging="360"/>
+      </w:pPr>
+      <w:rPr>
+        <w:rFonts w:ascii="Wingdings" w:hAnsi="Wingdings" w:hint="default"/>
+      </w:rPr>
+    </w:lvl>
+    <w:lvl w:ilvl="6" w:tplc="18090001" w:tentative="1">
+      <w:start w:val="1"/>
+      <w:numFmt w:val="bullet"/>
+      <w:lvlText w:val=""/>
+      <w:lvlJc w:val="left"/>
+      <w:pPr>
+        <w:ind w:left="5040" w:hanging="360"/>
+      </w:pPr>
+      <w:rPr>
+        <w:rFonts w:ascii="Symbol" w:hAnsi="Symbol" w:hint="default"/>
+      </w:rPr>
+    </w:lvl>
+    <w:lvl w:ilvl="7" w:tplc="18090003" w:tentative="1">
+      <w:start w:val="1"/>
+      <w:numFmt w:val="bullet"/>
+      <w:lvlText w:val="o"/>
+      <w:lvlJc w:val="left"/>
+      <w:pPr>
+        <w:ind w:left="5760" w:hanging="360"/>
+      </w:pPr>
+      <w:rPr>
+        <w:rFonts w:ascii="Courier New" w:hAnsi="Courier New" w:cs="Courier New" w:hint="default"/>
+      </w:rPr>
+    </w:lvl>
+    <w:lvl w:ilvl="8" w:tplc="18090005" w:tentative="1">
+      <w:start w:val="1"/>
+      <w:numFmt w:val="bullet"/>
+      <w:lvlText w:val=""/>
+      <w:lvlJc w:val="left"/>
+      <w:pPr>
+        <w:ind w:left="6480" w:hanging="360"/>
+      </w:pPr>
+      <w:rPr>
+        <w:rFonts w:ascii="Wingdings" w:hAnsi="Wingdings" w:hint="default"/>
+      </w:rPr>
+    </w:lvl>
+  </w:abstractNum>
+  <w:abstractNum w:abstractNumId="1" w15:restartNumberingAfterBreak="0">
+    <w:nsid w:val="46630184"/>
+    <w:multiLevelType w:val="hybridMultilevel"/>
+    <w:tmpl w:val="8DBABD06"/>
+    <w:lvl w:ilvl="0" w:tplc="18090001">
+      <w:start w:val="1"/>
+      <w:numFmt w:val="bullet"/>
+      <w:lvlText w:val=""/>
+      <w:lvlJc w:val="left"/>
+      <w:pPr>
+        <w:ind w:left="720" w:hanging="360"/>
+      </w:pPr>
+      <w:rPr>
+        <w:rFonts w:ascii="Symbol" w:hAnsi="Symbol" w:hint="default"/>
+      </w:rPr>
+    </w:lvl>
+    <w:lvl w:ilvl="1" w:tplc="18090003" w:tentative="1">
+      <w:start w:val="1"/>
+      <w:numFmt w:val="bullet"/>
+      <w:lvlText w:val="o"/>
+      <w:lvlJc w:val="left"/>
+      <w:pPr>
+        <w:ind w:left="1440" w:hanging="360"/>
+      </w:pPr>
+      <w:rPr>
+        <w:rFonts w:ascii="Courier New" w:hAnsi="Courier New" w:cs="Courier New" w:hint="default"/>
+      </w:rPr>
+    </w:lvl>
+    <w:lvl w:ilvl="2" w:tplc="18090005" w:tentative="1">
+      <w:start w:val="1"/>
+      <w:numFmt w:val="bullet"/>
+      <w:lvlText w:val=""/>
+      <w:lvlJc w:val="left"/>
+      <w:pPr>
+        <w:ind w:left="2160" w:hanging="360"/>
+      </w:pPr>
+      <w:rPr>
+        <w:rFonts w:ascii="Wingdings" w:hAnsi="Wingdings" w:hint="default"/>
+      </w:rPr>
+    </w:lvl>
+    <w:lvl w:ilvl="3" w:tplc="18090001" w:tentative="1">
+      <w:start w:val="1"/>
+      <w:numFmt w:val="bullet"/>
+      <w:lvlText w:val=""/>
+      <w:lvlJc w:val="left"/>
+      <w:pPr>
+        <w:ind w:left="2880" w:hanging="360"/>
+      </w:pPr>
+      <w:rPr>
+        <w:rFonts w:ascii="Symbol" w:hAnsi="Symbol" w:hint="default"/>
+      </w:rPr>
+    </w:lvl>
+    <w:lvl w:ilvl="4" w:tplc="18090003" w:tentative="1">
+      <w:start w:val="1"/>
+      <w:numFmt w:val="bullet"/>
+      <w:lvlText w:val="o"/>
+      <w:lvlJc w:val="left"/>
+      <w:pPr>
+        <w:ind w:left="3600" w:hanging="360"/>
+      </w:pPr>
+      <w:rPr>
+        <w:rFonts w:ascii="Courier New" w:hAnsi="Courier New" w:cs="Courier New" w:hint="default"/>
+      </w:rPr>
+    </w:lvl>
+    <w:lvl w:ilvl="5" w:tplc="18090005" w:tentative="1">
+      <w:start w:val="1"/>
+      <w:numFmt w:val="bullet"/>
+      <w:lvlText w:val=""/>
+      <w:lvlJc w:val="left"/>
+      <w:pPr>
+        <w:ind w:left="4320" w:hanging="360"/>
+      </w:pPr>
+      <w:rPr>
+        <w:rFonts w:ascii="Wingdings" w:hAnsi="Wingdings" w:hint="default"/>
+      </w:rPr>
+    </w:lvl>
+    <w:lvl w:ilvl="6" w:tplc="18090001" w:tentative="1">
+      <w:start w:val="1"/>
+      <w:numFmt w:val="bullet"/>
+      <w:lvlText w:val=""/>
+      <w:lvlJc w:val="left"/>
+      <w:pPr>
+        <w:ind w:left="5040" w:hanging="360"/>
+      </w:pPr>
+      <w:rPr>
+        <w:rFonts w:ascii="Symbol" w:hAnsi="Symbol" w:hint="default"/>
+      </w:rPr>
+    </w:lvl>
+    <w:lvl w:ilvl="7" w:tplc="18090003" w:tentative="1">
+      <w:start w:val="1"/>
+      <w:numFmt w:val="bullet"/>
+      <w:lvlText w:val="o"/>
+      <w:lvlJc w:val="left"/>
+      <w:pPr>
+        <w:ind w:left="5760" w:hanging="360"/>
+      </w:pPr>
+      <w:rPr>
+        <w:rFonts w:ascii="Courier New" w:hAnsi="Courier New" w:cs="Courier New" w:hint="default"/>
+      </w:rPr>
+    </w:lvl>
+    <w:lvl w:ilvl="8" w:tplc="18090005" w:tentative="1">
+      <w:start w:val="1"/>
+      <w:numFmt w:val="bullet"/>
+      <w:lvlText w:val=""/>
+      <w:lvlJc w:val="left"/>
+      <w:pPr>
+        <w:ind w:left="6480" w:hanging="360"/>
+      </w:pPr>
+      <w:rPr>
+        <w:rFonts w:ascii="Wingdings" w:hAnsi="Wingdings" w:hint="default"/>
+      </w:rPr>
+    </w:lvl>
+  </w:abstractNum>
+  <w:abstractNum w:abstractNumId="2" w15:restartNumberingAfterBreak="0">
+    <w:nsid w:val="7320546A"/>
+    <w:multiLevelType w:val="hybridMultilevel"/>
+    <w:tmpl w:val="60B0C78E"/>
+    <w:lvl w:ilvl="0" w:tplc="18090001">
+      <w:start w:val="1"/>
+      <w:numFmt w:val="bullet"/>
+      <w:lvlText w:val=""/>
+      <w:lvlJc w:val="left"/>
+      <w:pPr>
+        <w:ind w:left="720" w:hanging="360"/>
+      </w:pPr>
+      <w:rPr>
+        <w:rFonts w:ascii="Symbol" w:hAnsi="Symbol" w:hint="default"/>
+      </w:rPr>
+    </w:lvl>
+    <w:lvl w:ilvl="1" w:tplc="18090003" w:tentative="1">
+      <w:start w:val="1"/>
+      <w:numFmt w:val="bullet"/>
+      <w:lvlText w:val="o"/>
+      <w:lvlJc w:val="left"/>
+      <w:pPr>
+        <w:ind w:left="1440" w:hanging="360"/>
+      </w:pPr>
+      <w:rPr>
+        <w:rFonts w:ascii="Courier New" w:hAnsi="Courier New" w:cs="Courier New" w:hint="default"/>
+      </w:rPr>
+    </w:lvl>
+    <w:lvl w:ilvl="2" w:tplc="18090005" w:tentative="1">
+      <w:start w:val="1"/>
+      <w:numFmt w:val="bullet"/>
+      <w:lvlText w:val=""/>
+      <w:lvlJc w:val="left"/>
+      <w:pPr>
+        <w:ind w:left="2160" w:hanging="360"/>
+      </w:pPr>
+      <w:rPr>
+        <w:rFonts w:ascii="Wingdings" w:hAnsi="Wingdings" w:hint="default"/>
+      </w:rPr>
+    </w:lvl>
+    <w:lvl w:ilvl="3" w:tplc="18090001" w:tentative="1">
+      <w:start w:val="1"/>
+      <w:numFmt w:val="bullet"/>
+      <w:lvlText w:val=""/>
+      <w:lvlJc w:val="left"/>
+      <w:pPr>
+        <w:ind w:left="2880" w:hanging="360"/>
+      </w:pPr>
+      <w:rPr>
+        <w:rFonts w:ascii="Symbol" w:hAnsi="Symbol" w:hint="default"/>
+      </w:rPr>
+    </w:lvl>
+    <w:lvl w:ilvl="4" w:tplc="18090003" w:tentative="1">
+      <w:start w:val="1"/>
+      <w:numFmt w:val="bullet"/>
+      <w:lvlText w:val="o"/>
+      <w:lvlJc w:val="left"/>
+      <w:pPr>
+        <w:ind w:left="3600" w:hanging="360"/>
+      </w:pPr>
+      <w:rPr>
+        <w:rFonts w:ascii="Courier New" w:hAnsi="Courier New" w:cs="Courier New" w:hint="default"/>
+      </w:rPr>
+    </w:lvl>
+    <w:lvl w:ilvl="5" w:tplc="18090005" w:tentative="1">
+      <w:start w:val="1"/>
+      <w:numFmt w:val="bullet"/>
+      <w:lvlText w:val=""/>
+      <w:lvlJc w:val="left"/>
+      <w:pPr>
+        <w:ind w:left="4320" w:hanging="360"/>
+      </w:pPr>
+      <w:rPr>
+        <w:rFonts w:ascii="Wingdings" w:hAnsi="Wingdings" w:hint="default"/>
+      </w:rPr>
+    </w:lvl>
+    <w:lvl w:ilvl="6" w:tplc="18090001" w:tentative="1">
+      <w:start w:val="1"/>
+      <w:numFmt w:val="bullet"/>
+      <w:lvlText w:val=""/>
+      <w:lvlJc w:val="left"/>
+      <w:pPr>
+        <w:ind w:left="5040" w:hanging="360"/>
+      </w:pPr>
+      <w:rPr>
+        <w:rFonts w:ascii="Symbol" w:hAnsi="Symbol" w:hint="default"/>
+      </w:rPr>
+    </w:lvl>
+    <w:lvl w:ilvl="7" w:tplc="18090003" w:tentative="1">
+      <w:start w:val="1"/>
+      <w:numFmt w:val="bullet"/>
+      <w:lvlText w:val="o"/>
+      <w:lvlJc w:val="left"/>
+      <w:pPr>
+        <w:ind w:left="5760" w:hanging="360"/>
+      </w:pPr>
+      <w:rPr>
+        <w:rFonts w:ascii="Courier New" w:hAnsi="Courier New" w:cs="Courier New" w:hint="default"/>
+      </w:rPr>
+    </w:lvl>
+    <w:lvl w:ilvl="8" w:tplc="18090005" w:tentative="1">
+      <w:start w:val="1"/>
+      <w:numFmt w:val="bullet"/>
+      <w:lvlText w:val=""/>
+      <w:lvlJc w:val="left"/>
+      <w:pPr>
+        <w:ind w:left="6480" w:hanging="360"/>
+      </w:pPr>
+      <w:rPr>
+        <w:rFonts w:ascii="Wingdings" w:hAnsi="Wingdings" w:hint="default"/>
+      </w:rPr>
+    </w:lvl>
+  </w:abstractNum>
+  <w:num w:numId="1">
+    <w:abstractNumId w:val="2"/>
+  </w:num>
+  <w:num w:numId="2">
+    <w:abstractNumId w:val="0"/>
+  </w:num>
+  <w:num w:numId="3">
+    <w:abstractNumId w:val="1"/>
+  </w:num>
+</w:numbering>
 </file>
 
 <file path=word/styles.xml><?xml version="1.0" encoding="utf-8"?>
@@ -4238,6 +4775,17 @@
       <w:lang w:val="en-US"/>
     </w:rPr>
   </w:style>
+  <w:style w:type="paragraph" w:styleId="ListParagraph">
+    <w:name w:val="List Paragraph"/>
+    <w:basedOn w:val="Normal"/>
+    <w:uiPriority w:val="34"/>
+    <w:qFormat/>
+    <w:rsid w:val="009B689C"/>
+    <w:pPr>
+      <w:ind w:left="720"/>
+      <w:contextualSpacing/>
+    </w:pPr>
+  </w:style>
 </w:styles>
 </file>
 

</xml_diff>

<commit_message>
Sections 10 and 12 completed
</commit_message>
<xml_diff>
--- a/SoftwareTestPlan.docx
+++ b/SoftwareTestPlan.docx
@@ -2769,7 +2769,23 @@
         <w:t>As well</w:t>
       </w:r>
       <w:r>
-        <w:t xml:space="preserve"> as that, it’s very important that the customer is able to easily navigate through the game and that the game is understandable in general. Therefore, all of the buttons and interfaces must be tested along with everything else. </w:t>
+        <w:t xml:space="preserve"> as that, it’s very important that the customer </w:t>
+      </w:r>
+      <w:proofErr w:type="gramStart"/>
+      <w:r>
+        <w:t>is able to</w:t>
+      </w:r>
+      <w:proofErr w:type="gramEnd"/>
+      <w:r>
+        <w:t xml:space="preserve"> easily navigate through the game and that the game is understandable in general. Therefore, </w:t>
+      </w:r>
+      <w:proofErr w:type="gramStart"/>
+      <w:r>
+        <w:t>all of</w:t>
+      </w:r>
+      <w:proofErr w:type="gramEnd"/>
+      <w:r>
+        <w:t xml:space="preserve"> the buttons and interfaces must be tested along with everything else. </w:t>
       </w:r>
     </w:p>
     <w:p>
@@ -2921,7 +2937,15 @@
         <w:t xml:space="preserve"> will test things such as character movement within the game, the various controls for PCs and mobile phones as well as the overall functionality of the game. It’s important to test every stage of the game step by step to avoid any glitches or bugs appearing when the game is already released to the public. </w:t>
       </w:r>
       <w:r>
-        <w:t>Unit testing has to be done first before continuing onto any other testing phases.</w:t>
+        <w:t xml:space="preserve">Unit testing </w:t>
+      </w:r>
+      <w:proofErr w:type="gramStart"/>
+      <w:r>
+        <w:t>has to</w:t>
+      </w:r>
+      <w:proofErr w:type="gramEnd"/>
+      <w:r>
+        <w:t xml:space="preserve"> be done first before continuing onto any other testing phases.</w:t>
       </w:r>
     </w:p>
     <w:p>
@@ -2966,7 +2990,15 @@
     </w:p>
     <w:p>
       <w:r>
-        <w:t>We are going to follow the big bang approach as this approach will be integrated only when all of the modules of the application are completely ready.</w:t>
+        <w:t xml:space="preserve">We are going to follow the big bang approach as this approach will be integrated only when </w:t>
+      </w:r>
+      <w:proofErr w:type="gramStart"/>
+      <w:r>
+        <w:t>all of</w:t>
+      </w:r>
+      <w:proofErr w:type="gramEnd"/>
+      <w:r>
+        <w:t xml:space="preserve"> the modules of the application are completely ready.</w:t>
       </w:r>
     </w:p>
     <w:p>
@@ -3001,7 +3033,15 @@
     </w:p>
     <w:p>
       <w:r>
-        <w:t xml:space="preserve">SIT will help with the integration of the system as it allows defects to be detected early which allows to have these solved asap. James Lally will be in charge of writing the </w:t>
+        <w:t xml:space="preserve">SIT will help with the integration of the system as it allows defects to be detected early which allows to have these solved asap. James Lally will </w:t>
+      </w:r>
+      <w:proofErr w:type="gramStart"/>
+      <w:r>
+        <w:t>be in charge of</w:t>
+      </w:r>
+      <w:proofErr w:type="gramEnd"/>
+      <w:r>
+        <w:t xml:space="preserve"> writing the </w:t>
       </w:r>
       <w:r>
         <w:t>case</w:t>
@@ -3038,7 +3078,15 @@
     </w:p>
     <w:p>
       <w:r>
-        <w:t xml:space="preserve">Performance and stress testing is performed to determine the speed of a device or network, in this case it will be performed for the speed of the game and the devices – PC and mobile phone. It’s also performed to check the stability and robustness of the system (game in this scenario). </w:t>
+        <w:t xml:space="preserve">Performance and stress testing </w:t>
+      </w:r>
+      <w:proofErr w:type="gramStart"/>
+      <w:r>
+        <w:t>is</w:t>
+      </w:r>
+      <w:proofErr w:type="gramEnd"/>
+      <w:r>
+        <w:t xml:space="preserve"> performed to determine the speed of a device or network, in this case it will be performed for the speed of the game and the devices – PC and mobile phone. It’s also performed to check the stability and robustness of the system (game in this scenario). </w:t>
       </w:r>
     </w:p>
     <w:p>
@@ -3075,13 +3123,29 @@
     </w:p>
     <w:p>
       <w:r>
-        <w:t xml:space="preserve">Naomi and Daniel will be in charge of conducting this testing at the highest level possible. Naomi will oversee the writing of the test </w:t>
+        <w:t xml:space="preserve">Naomi and Daniel will </w:t>
+      </w:r>
+      <w:proofErr w:type="gramStart"/>
+      <w:r>
+        <w:t>be in charge of</w:t>
+      </w:r>
+      <w:proofErr w:type="gramEnd"/>
+      <w:r>
+        <w:t xml:space="preserve"> conducting this testing at the highest level possible. Naomi will oversee the writing of the test </w:t>
       </w:r>
       <w:r>
         <w:t>case</w:t>
       </w:r>
       <w:r>
-        <w:t xml:space="preserve">s while working on the actual testing alongside Daniel. They will make sure to overload the game and check how it reacts to that overload. They will also be responsible to test how long does it take for a specific control to execute once brought into action, e.g. if the pause button is pressed, how long will it take for the game to actually pause. Testing will be done according to its importance and it can only be done once SIT is finished. </w:t>
+        <w:t xml:space="preserve">s while working on the actual testing alongside Daniel. They will make sure to overload the game and check how it reacts to that overload. They will also be responsible to test how long does it take for a specific control to execute once brought into action, e.g. if the pause button is pressed, how long will it take for the game to </w:t>
+      </w:r>
+      <w:proofErr w:type="gramStart"/>
+      <w:r>
+        <w:t>actually pause</w:t>
+      </w:r>
+      <w:proofErr w:type="gramEnd"/>
+      <w:r>
+        <w:t xml:space="preserve">. Testing will be done according to its importance and it can only be done once SIT is finished. </w:t>
       </w:r>
     </w:p>
     <w:p>
@@ -3178,7 +3242,23 @@
       </w:r>
       <w:proofErr w:type="spellEnd"/>
       <w:r>
-        <w:t xml:space="preserve"> will create the survey and he will be in charge of collecting the answers from each beta tester. This testing can only be completed after all of the above tests are completed as this test is conducted to make sure that the game is ready to be released.</w:t>
+        <w:t xml:space="preserve"> will create the survey and he will </w:t>
+      </w:r>
+      <w:proofErr w:type="gramStart"/>
+      <w:r>
+        <w:t>be in charge of</w:t>
+      </w:r>
+      <w:proofErr w:type="gramEnd"/>
+      <w:r>
+        <w:t xml:space="preserve"> collecting the answers from each beta tester. This testing can only be completed after </w:t>
+      </w:r>
+      <w:proofErr w:type="gramStart"/>
+      <w:r>
+        <w:t>all of</w:t>
+      </w:r>
+      <w:proofErr w:type="gramEnd"/>
+      <w:r>
+        <w:t xml:space="preserve"> the above tests are completed as this test is conducted to make sure that the game is ready to be released.</w:t>
       </w:r>
     </w:p>
     <w:p/>
@@ -3271,7 +3351,15 @@
         <w:t>case</w:t>
       </w:r>
       <w:r>
-        <w:t xml:space="preserve">s on the game and make sure that none of the functionality or features have been affected in any way. Automated tests are far more cheaper to execute and it’s faster. This test will be executed as the last testing phase before the release of the game to the public. </w:t>
+        <w:t xml:space="preserve">s on the game and make sure that none of the functionality or features have been affected in any way. Automated tests are far </w:t>
+      </w:r>
+      <w:proofErr w:type="gramStart"/>
+      <w:r>
+        <w:t>more cheaper</w:t>
+      </w:r>
+      <w:proofErr w:type="gramEnd"/>
+      <w:r>
+        <w:t xml:space="preserve"> to execute and it’s faster. This test will be executed as the last testing phase before the release of the game to the public. </w:t>
       </w:r>
     </w:p>
     <w:p>
@@ -3502,8 +3590,6 @@
       <w:r>
         <w:t xml:space="preserve">If any changes are needed to be made, these should be signed off by the project manager John Williams. No changes should be made without the permission from the project manager, and changes should only be considered if the change is completely necessary. </w:t>
       </w:r>
-      <w:bookmarkStart w:id="17" w:name="_GoBack"/>
-      <w:bookmarkEnd w:id="17"/>
     </w:p>
     <w:p>
       <w:pPr>
@@ -3512,7 +3598,7 @@
           <w:rStyle w:val="Heading1Char"/>
         </w:rPr>
       </w:pPr>
-      <w:bookmarkStart w:id="18" w:name="_Toc39600155"/>
+      <w:bookmarkStart w:id="17" w:name="_Toc39600155"/>
       <w:r>
         <w:rPr>
           <w:rStyle w:val="Heading1Char"/>
@@ -3537,7 +3623,7 @@
         </w:rPr>
         <w:t>o Be Tested</w:t>
       </w:r>
-      <w:bookmarkEnd w:id="18"/>
+      <w:bookmarkEnd w:id="17"/>
     </w:p>
     <w:p>
       <w:pPr>
@@ -3776,7 +3862,7 @@
         <w:pStyle w:val="Heading1"/>
         <w:jc w:val="center"/>
       </w:pPr>
-      <w:bookmarkStart w:id="19" w:name="_Toc39600156"/>
+      <w:bookmarkStart w:id="18" w:name="_Toc39600156"/>
       <w:r>
         <w:t xml:space="preserve">8.0 </w:t>
       </w:r>
@@ -3789,7 +3875,7 @@
       <w:r>
         <w:t xml:space="preserve"> Be Tested</w:t>
       </w:r>
-      <w:bookmarkEnd w:id="19"/>
+      <w:bookmarkEnd w:id="18"/>
     </w:p>
     <w:p>
       <w:pPr>
@@ -3824,7 +3910,7 @@
       <w:pPr>
         <w:jc w:val="center"/>
       </w:pPr>
-      <w:bookmarkStart w:id="20" w:name="_Toc39600157"/>
+      <w:bookmarkStart w:id="19" w:name="_Toc39600157"/>
       <w:r>
         <w:rPr>
           <w:rStyle w:val="Heading1Char"/>
@@ -3867,7 +3953,7 @@
         </w:rPr>
         <w:t>esponsibilities</w:t>
       </w:r>
-      <w:bookmarkEnd w:id="20"/>
+      <w:bookmarkEnd w:id="19"/>
     </w:p>
     <w:p>
       <w:pPr>
@@ -3902,7 +3988,15 @@
         <w:t>case</w:t>
       </w:r>
       <w:r>
-        <w:t>s in unit testing and also checking the character movement, controls within the game.</w:t>
+        <w:t xml:space="preserve">s in unit testing </w:t>
+      </w:r>
+      <w:proofErr w:type="gramStart"/>
+      <w:r>
+        <w:t>and also</w:t>
+      </w:r>
+      <w:proofErr w:type="gramEnd"/>
+      <w:r>
+        <w:t xml:space="preserve"> checking the character movement, controls within the game.</w:t>
       </w:r>
     </w:p>
     <w:p>
@@ -4035,7 +4129,15 @@
         <w:t>Beta-testers (5)</w:t>
       </w:r>
       <w:r>
-        <w:t xml:space="preserve"> – responsible for testing the functionality of the game while also overloading it, and making sure it meets the requirements of the game at the same time. </w:t>
+        <w:t xml:space="preserve"> – responsible for testing the functionality of the game while also overloading </w:t>
+      </w:r>
+      <w:proofErr w:type="gramStart"/>
+      <w:r>
+        <w:t>it, and</w:t>
+      </w:r>
+      <w:proofErr w:type="gramEnd"/>
+      <w:r>
+        <w:t xml:space="preserve"> making sure it meets the requirements of the game at the same time. </w:t>
       </w:r>
     </w:p>
     <w:p>
@@ -4052,9 +4154,14 @@
     </w:p>
     <w:p>
       <w:pPr>
+        <w:pStyle w:val="ListParagraph"/>
+      </w:pPr>
+    </w:p>
+    <w:p>
+      <w:pPr>
         <w:jc w:val="center"/>
       </w:pPr>
-      <w:bookmarkStart w:id="21" w:name="_Toc39600158"/>
+      <w:bookmarkStart w:id="20" w:name="_Toc39600158"/>
       <w:r>
         <w:rPr>
           <w:rStyle w:val="Heading1Char"/>
@@ -4067,33 +4174,89 @@
         </w:rPr>
         <w:t>Schedules</w:t>
       </w:r>
-      <w:bookmarkEnd w:id="21"/>
-    </w:p>
-    <w:p>
-      <w:r>
-        <w:t>Identify the deliverable documents. You can list the following documents:</w:t>
-      </w:r>
-    </w:p>
-    <w:p>
-      <w:r>
-        <w:t>- Test Plan</w:t>
-      </w:r>
-    </w:p>
-    <w:p>
-      <w:r>
-        <w:t>- Test Cases</w:t>
-      </w:r>
-    </w:p>
-    <w:p>
-      <w:r>
-        <w:t>- Test Incident Reports</w:t>
-      </w:r>
-    </w:p>
-    <w:p>
-      <w:r>
-        <w:t>- Test Summary Reports</w:t>
-      </w:r>
-    </w:p>
+      <w:bookmarkEnd w:id="20"/>
+    </w:p>
+    <w:p>
+      <w:pPr>
+        <w:pStyle w:val="ListParagraph"/>
+        <w:numPr>
+          <w:ilvl w:val="0"/>
+          <w:numId w:val="16"/>
+        </w:numPr>
+      </w:pPr>
+      <w:r>
+        <w:t>Test Plan</w:t>
+      </w:r>
+      <w:r>
+        <w:t>/Cases to be approved by 31</w:t>
+      </w:r>
+      <w:r>
+        <w:rPr>
+          <w:vertAlign w:val="superscript"/>
+        </w:rPr>
+        <w:t>st</w:t>
+      </w:r>
+      <w:r>
+        <w:t xml:space="preserve"> May 2020.</w:t>
+      </w:r>
+    </w:p>
+    <w:p>
+      <w:pPr>
+        <w:pStyle w:val="ListParagraph"/>
+        <w:numPr>
+          <w:ilvl w:val="0"/>
+          <w:numId w:val="16"/>
+        </w:numPr>
+      </w:pPr>
+      <w:r>
+        <w:t>Test Scripts written before 31</w:t>
+      </w:r>
+      <w:r>
+        <w:rPr>
+          <w:vertAlign w:val="superscript"/>
+        </w:rPr>
+        <w:t>st</w:t>
+      </w:r>
+      <w:r>
+        <w:t xml:space="preserve"> May 2020. </w:t>
+      </w:r>
+    </w:p>
+    <w:p>
+      <w:pPr>
+        <w:pStyle w:val="ListParagraph"/>
+        <w:numPr>
+          <w:ilvl w:val="0"/>
+          <w:numId w:val="16"/>
+        </w:numPr>
+      </w:pPr>
+      <w:r>
+        <w:t>Test Incident Reports</w:t>
+      </w:r>
+      <w:r>
+        <w:t xml:space="preserve"> should be logged every day starting at day 1. </w:t>
+      </w:r>
+    </w:p>
+    <w:p>
+      <w:pPr>
+        <w:pStyle w:val="ListParagraph"/>
+        <w:numPr>
+          <w:ilvl w:val="0"/>
+          <w:numId w:val="16"/>
+        </w:numPr>
+      </w:pPr>
+      <w:r>
+        <w:t>Test Summary Reports</w:t>
+      </w:r>
+      <w:r>
+        <w:t xml:space="preserve"> should be written after every testing phase has been conducted.</w:t>
+      </w:r>
+    </w:p>
+    <w:p/>
+    <w:p/>
+    <w:p/>
+    <w:p/>
+    <w:p/>
+    <w:p/>
     <w:p>
       <w:pPr>
         <w:jc w:val="center"/>
@@ -4101,11 +4264,12 @@
           <w:rStyle w:val="Heading1Char"/>
         </w:rPr>
       </w:pPr>
-      <w:bookmarkStart w:id="22" w:name="_Toc39600159"/>
+      <w:bookmarkStart w:id="21" w:name="_Toc39600159"/>
       <w:r>
         <w:rPr>
           <w:rStyle w:val="Heading1Char"/>
         </w:rPr>
+        <w:lastRenderedPageBreak/>
         <w:t xml:space="preserve">11.0 </w:t>
       </w:r>
       <w:r>
@@ -4120,19 +4284,7 @@
         </w:rPr>
         <w:t>isks</w:t>
       </w:r>
-      <w:r>
-        <w:rPr>
-          <w:rStyle w:val="Heading1Char"/>
-        </w:rPr>
-        <w:t>/A</w:t>
-      </w:r>
-      <w:r>
-        <w:rPr>
-          <w:rStyle w:val="Heading1Char"/>
-        </w:rPr>
-        <w:t>ssumptions</w:t>
-      </w:r>
-      <w:bookmarkEnd w:id="22"/>
+      <w:bookmarkEnd w:id="21"/>
     </w:p>
     <w:tbl>
       <w:tblPr>
@@ -4293,7 +4445,6 @@
               <w:jc w:val="center"/>
             </w:pPr>
             <w:r>
-              <w:lastRenderedPageBreak/>
               <w:t>Data Corruption/Loss</w:t>
             </w:r>
           </w:p>
@@ -4459,7 +4610,15 @@
               </w:numPr>
             </w:pPr>
             <w:r>
-              <w:t>Software installation files should be kept to avoid any more delays when re-installing hardware</w:t>
+              <w:t xml:space="preserve">Software installation files should be kept </w:t>
+            </w:r>
+            <w:proofErr w:type="gramStart"/>
+            <w:r>
+              <w:t>to avoid</w:t>
+            </w:r>
+            <w:proofErr w:type="gramEnd"/>
+            <w:r>
+              <w:t xml:space="preserve"> any more delays when re-installing hardware</w:t>
             </w:r>
           </w:p>
         </w:tc>
@@ -4600,8 +4759,13 @@
               <w:t>rd</w:t>
             </w:r>
             <w:r>
-              <w:t xml:space="preserve"> party tester or freelancer to help out</w:t>
-            </w:r>
+              <w:t xml:space="preserve"> party tester or freelancer to </w:t>
+            </w:r>
+            <w:proofErr w:type="gramStart"/>
+            <w:r>
+              <w:t>help out</w:t>
+            </w:r>
+            <w:proofErr w:type="gramEnd"/>
           </w:p>
         </w:tc>
       </w:tr>
@@ -4610,8 +4774,11 @@
     <w:p>
       <w:pPr>
         <w:jc w:val="center"/>
-      </w:pPr>
-      <w:bookmarkStart w:id="23" w:name="_Toc39600160"/>
+        <w:rPr>
+          <w:rStyle w:val="Heading1Char"/>
+        </w:rPr>
+      </w:pPr>
+      <w:bookmarkStart w:id="22" w:name="_Toc39600160"/>
       <w:r>
         <w:rPr>
           <w:rStyle w:val="Heading1Char"/>
@@ -4624,26 +4791,130 @@
         </w:rPr>
         <w:t>Tools</w:t>
       </w:r>
-      <w:bookmarkEnd w:id="23"/>
-    </w:p>
-    <w:p>
-      <w:r>
-        <w:t>List the Automation tools you are going to use. List also the Bug tracking tool here.</w:t>
-      </w:r>
+      <w:bookmarkEnd w:id="22"/>
+    </w:p>
+    <w:p>
+      <w:r>
+        <w:t xml:space="preserve">It’s very important for us to use the best possible tools when testing this product as it needs to be done in a timely efficient manner. We have done some research and we have agreed that we will use the following tools. </w:t>
+      </w:r>
+    </w:p>
+    <w:p>
+      <w:r>
+        <w:t xml:space="preserve">For automation testing: </w:t>
+      </w:r>
+    </w:p>
+    <w:p>
+      <w:pPr>
+        <w:pStyle w:val="ListParagraph"/>
+        <w:numPr>
+          <w:ilvl w:val="0"/>
+          <w:numId w:val="17"/>
+        </w:numPr>
+      </w:pPr>
+      <w:r>
+        <w:t>Selenium</w:t>
+      </w:r>
+    </w:p>
+    <w:p>
+      <w:pPr>
+        <w:pStyle w:val="ListParagraph"/>
+        <w:numPr>
+          <w:ilvl w:val="0"/>
+          <w:numId w:val="17"/>
+        </w:numPr>
+      </w:pPr>
+      <w:proofErr w:type="spellStart"/>
+      <w:r>
+        <w:t>Katalon</w:t>
+      </w:r>
+      <w:proofErr w:type="spellEnd"/>
+      <w:r>
+        <w:t xml:space="preserve"> Studio</w:t>
+      </w:r>
+    </w:p>
+    <w:p>
+      <w:pPr>
+        <w:pStyle w:val="ListParagraph"/>
+        <w:numPr>
+          <w:ilvl w:val="0"/>
+          <w:numId w:val="17"/>
+        </w:numPr>
+      </w:pPr>
+      <w:proofErr w:type="spellStart"/>
+      <w:r>
+        <w:t>TestComplete</w:t>
+      </w:r>
+      <w:proofErr w:type="spellEnd"/>
+    </w:p>
+    <w:p>
+      <w:r>
+        <w:t>For bug tracking:</w:t>
+      </w:r>
+    </w:p>
+    <w:p>
+      <w:pPr>
+        <w:pStyle w:val="ListParagraph"/>
+        <w:numPr>
+          <w:ilvl w:val="0"/>
+          <w:numId w:val="18"/>
+        </w:numPr>
+      </w:pPr>
+      <w:r>
+        <w:t>Asana</w:t>
+      </w:r>
+    </w:p>
+    <w:p>
+      <w:pPr>
+        <w:pStyle w:val="ListParagraph"/>
+        <w:numPr>
+          <w:ilvl w:val="0"/>
+          <w:numId w:val="18"/>
+        </w:numPr>
+      </w:pPr>
+      <w:proofErr w:type="spellStart"/>
+      <w:r>
+        <w:t>YouTrack</w:t>
+      </w:r>
+      <w:proofErr w:type="spellEnd"/>
+    </w:p>
+    <w:p>
+      <w:pPr>
+        <w:pStyle w:val="ListParagraph"/>
+        <w:numPr>
+          <w:ilvl w:val="0"/>
+          <w:numId w:val="18"/>
+        </w:numPr>
+      </w:pPr>
+      <w:r>
+        <w:t>GoodDay</w:t>
+      </w:r>
+      <w:bookmarkStart w:id="23" w:name="_Toc39600161"/>
+    </w:p>
+    <w:p>
+      <w:pPr>
+        <w:pStyle w:val="ListParagraph"/>
+      </w:pPr>
+    </w:p>
+    <w:p>
+      <w:pPr>
+        <w:pStyle w:val="ListParagraph"/>
+      </w:pPr>
+      <w:bookmarkStart w:id="24" w:name="_GoBack"/>
+      <w:bookmarkEnd w:id="24"/>
     </w:p>
     <w:p>
       <w:pPr>
         <w:pStyle w:val="Heading1"/>
         <w:jc w:val="center"/>
       </w:pPr>
-      <w:bookmarkStart w:id="24" w:name="_Toc39600161"/>
-      <w:r>
+      <w:r>
+        <w:lastRenderedPageBreak/>
         <w:t xml:space="preserve">13.0 </w:t>
       </w:r>
       <w:r>
         <w:t>References</w:t>
       </w:r>
-      <w:bookmarkEnd w:id="24"/>
+      <w:bookmarkEnd w:id="23"/>
     </w:p>
     <w:p>
       <w:hyperlink r:id="rId10" w:history="1">
@@ -4716,12 +4987,37 @@
       </w:hyperlink>
     </w:p>
     <w:p>
+      <w:pPr>
+        <w:rPr>
+          <w:rStyle w:val="Hyperlink"/>
+        </w:rPr>
+      </w:pPr>
       <w:hyperlink r:id="rId17" w:history="1">
         <w:r>
           <w:rPr>
             <w:rStyle w:val="Hyperlink"/>
           </w:rPr>
           <w:t>https://www.softwaretestinghelp.com/wp-content/qa/uploads/2014/02/Live_Project_Test_Plan_SoftwareTestingHelp.pdf?fbclid=IwAR2gL760W1R94RWNaGNQrQ893rL5D2W2CSFTcqObtsvsQG58fH5GygPvt_Q</w:t>
+        </w:r>
+      </w:hyperlink>
+    </w:p>
+    <w:p>
+      <w:hyperlink r:id="rId18" w:history="1">
+        <w:r>
+          <w:rPr>
+            <w:rStyle w:val="Hyperlink"/>
+          </w:rPr>
+          <w:t>https://medium.com/@briananderson2209/best-automation-testing-tools-for-2018-top-10-reviews-8a4a19f664d2</w:t>
+        </w:r>
+      </w:hyperlink>
+    </w:p>
+    <w:p>
+      <w:hyperlink r:id="rId19" w:history="1">
+        <w:r>
+          <w:rPr>
+            <w:rStyle w:val="Hyperlink"/>
+          </w:rPr>
+          <w:t>https://www.capterra.com/sem-compare/bug-tracking-software?gclid=CjwKCAjw7-P1BRA2EiwAXoPWA34FYjLOjpoH-AxWmQ_PfFhRbvX2ICIOR31IRWiLAPvCo5yJP_6xFBoCQMgQAvD_BwE</w:t>
         </w:r>
       </w:hyperlink>
     </w:p>
@@ -4740,6 +5036,343 @@
 <file path=word/numbering.xml><?xml version="1.0" encoding="utf-8"?>
 <w:numbering xmlns:wpc="http://schemas.microsoft.com/office/word/2010/wordprocessingCanvas" xmlns:cx="http://schemas.microsoft.com/office/drawing/2014/chartex" xmlns:cx1="http://schemas.microsoft.com/office/drawing/2015/9/8/chartex" xmlns:cx2="http://schemas.microsoft.com/office/drawing/2015/10/21/chartex" xmlns:cx3="http://schemas.microsoft.com/office/drawing/2016/5/9/chartex" xmlns:cx4="http://schemas.microsoft.com/office/drawing/2016/5/10/chartex" xmlns:cx5="http://schemas.microsoft.com/office/drawing/2016/5/11/chartex" xmlns:cx6="http://schemas.microsoft.com/office/drawing/2016/5/12/chartex" xmlns:cx7="http://schemas.microsoft.com/office/drawing/2016/5/13/chartex" xmlns:cx8="http://schemas.microsoft.com/office/drawing/2016/5/14/chartex" xmlns:mc="http://schemas.openxmlformats.org/markup-compatibility/2006" xmlns:aink="http://schemas.microsoft.com/office/drawing/2016/ink" xmlns:am3d="http://schemas.microsoft.com/office/drawing/2017/model3d" xmlns:o="urn:schemas-microsoft-com:office:office" xmlns:r="http://schemas.openxmlformats.org/officeDocument/2006/relationships" xmlns:m="http://schemas.openxmlformats.org/officeDocument/2006/math" xmlns:v="urn:schemas-microsoft-com:vml" xmlns:wp14="http://schemas.microsoft.com/office/word/2010/wordprocessingDrawing" xmlns:wp="http://schemas.openxmlformats.org/drawingml/2006/wordprocessingDrawing" xmlns:w10="urn:schemas-microsoft-com:office:word" xmlns:w="http://schemas.openxmlformats.org/wordprocessingml/2006/main" xmlns:w14="http://schemas.microsoft.com/office/word/2010/wordml" xmlns:w15="http://schemas.microsoft.com/office/word/2012/wordml" xmlns:w16cid="http://schemas.microsoft.com/office/word/2016/wordml/cid" xmlns:w16se="http://schemas.microsoft.com/office/word/2015/wordml/symex" xmlns:wpg="http://schemas.microsoft.com/office/word/2010/wordprocessingGroup" xmlns:wpi="http://schemas.microsoft.com/office/word/2010/wordprocessingInk" xmlns:wne="http://schemas.microsoft.com/office/word/2006/wordml" xmlns:wps="http://schemas.microsoft.com/office/word/2010/wordprocessingShape" mc:Ignorable="w14 w15 w16se w16cid wp14">
   <w:abstractNum w:abstractNumId="0" w15:restartNumberingAfterBreak="0">
+    <w:nsid w:val="044459B0"/>
+    <w:multiLevelType w:val="hybridMultilevel"/>
+    <w:tmpl w:val="27006CD6"/>
+    <w:lvl w:ilvl="0" w:tplc="017C5228">
+      <w:numFmt w:val="bullet"/>
+      <w:lvlText w:val="-"/>
+      <w:lvlJc w:val="left"/>
+      <w:pPr>
+        <w:ind w:left="720" w:hanging="360"/>
+      </w:pPr>
+      <w:rPr>
+        <w:rFonts w:ascii="Calibri" w:eastAsiaTheme="minorHAnsi" w:hAnsi="Calibri" w:cs="Calibri" w:hint="default"/>
+      </w:rPr>
+    </w:lvl>
+    <w:lvl w:ilvl="1" w:tplc="18090003" w:tentative="1">
+      <w:start w:val="1"/>
+      <w:numFmt w:val="bullet"/>
+      <w:lvlText w:val="o"/>
+      <w:lvlJc w:val="left"/>
+      <w:pPr>
+        <w:ind w:left="1440" w:hanging="360"/>
+      </w:pPr>
+      <w:rPr>
+        <w:rFonts w:ascii="Courier New" w:hAnsi="Courier New" w:cs="Courier New" w:hint="default"/>
+      </w:rPr>
+    </w:lvl>
+    <w:lvl w:ilvl="2" w:tplc="18090005" w:tentative="1">
+      <w:start w:val="1"/>
+      <w:numFmt w:val="bullet"/>
+      <w:lvlText w:val=""/>
+      <w:lvlJc w:val="left"/>
+      <w:pPr>
+        <w:ind w:left="2160" w:hanging="360"/>
+      </w:pPr>
+      <w:rPr>
+        <w:rFonts w:ascii="Wingdings" w:hAnsi="Wingdings" w:hint="default"/>
+      </w:rPr>
+    </w:lvl>
+    <w:lvl w:ilvl="3" w:tplc="18090001" w:tentative="1">
+      <w:start w:val="1"/>
+      <w:numFmt w:val="bullet"/>
+      <w:lvlText w:val=""/>
+      <w:lvlJc w:val="left"/>
+      <w:pPr>
+        <w:ind w:left="2880" w:hanging="360"/>
+      </w:pPr>
+      <w:rPr>
+        <w:rFonts w:ascii="Symbol" w:hAnsi="Symbol" w:hint="default"/>
+      </w:rPr>
+    </w:lvl>
+    <w:lvl w:ilvl="4" w:tplc="18090003" w:tentative="1">
+      <w:start w:val="1"/>
+      <w:numFmt w:val="bullet"/>
+      <w:lvlText w:val="o"/>
+      <w:lvlJc w:val="left"/>
+      <w:pPr>
+        <w:ind w:left="3600" w:hanging="360"/>
+      </w:pPr>
+      <w:rPr>
+        <w:rFonts w:ascii="Courier New" w:hAnsi="Courier New" w:cs="Courier New" w:hint="default"/>
+      </w:rPr>
+    </w:lvl>
+    <w:lvl w:ilvl="5" w:tplc="18090005" w:tentative="1">
+      <w:start w:val="1"/>
+      <w:numFmt w:val="bullet"/>
+      <w:lvlText w:val=""/>
+      <w:lvlJc w:val="left"/>
+      <w:pPr>
+        <w:ind w:left="4320" w:hanging="360"/>
+      </w:pPr>
+      <w:rPr>
+        <w:rFonts w:ascii="Wingdings" w:hAnsi="Wingdings" w:hint="default"/>
+      </w:rPr>
+    </w:lvl>
+    <w:lvl w:ilvl="6" w:tplc="18090001" w:tentative="1">
+      <w:start w:val="1"/>
+      <w:numFmt w:val="bullet"/>
+      <w:lvlText w:val=""/>
+      <w:lvlJc w:val="left"/>
+      <w:pPr>
+        <w:ind w:left="5040" w:hanging="360"/>
+      </w:pPr>
+      <w:rPr>
+        <w:rFonts w:ascii="Symbol" w:hAnsi="Symbol" w:hint="default"/>
+      </w:rPr>
+    </w:lvl>
+    <w:lvl w:ilvl="7" w:tplc="18090003" w:tentative="1">
+      <w:start w:val="1"/>
+      <w:numFmt w:val="bullet"/>
+      <w:lvlText w:val="o"/>
+      <w:lvlJc w:val="left"/>
+      <w:pPr>
+        <w:ind w:left="5760" w:hanging="360"/>
+      </w:pPr>
+      <w:rPr>
+        <w:rFonts w:ascii="Courier New" w:hAnsi="Courier New" w:cs="Courier New" w:hint="default"/>
+      </w:rPr>
+    </w:lvl>
+    <w:lvl w:ilvl="8" w:tplc="18090005" w:tentative="1">
+      <w:start w:val="1"/>
+      <w:numFmt w:val="bullet"/>
+      <w:lvlText w:val=""/>
+      <w:lvlJc w:val="left"/>
+      <w:pPr>
+        <w:ind w:left="6480" w:hanging="360"/>
+      </w:pPr>
+      <w:rPr>
+        <w:rFonts w:ascii="Wingdings" w:hAnsi="Wingdings" w:hint="default"/>
+      </w:rPr>
+    </w:lvl>
+  </w:abstractNum>
+  <w:abstractNum w:abstractNumId="1" w15:restartNumberingAfterBreak="0">
+    <w:nsid w:val="068C463B"/>
+    <w:multiLevelType w:val="hybridMultilevel"/>
+    <w:tmpl w:val="12F495F6"/>
+    <w:lvl w:ilvl="0" w:tplc="017C5228">
+      <w:numFmt w:val="bullet"/>
+      <w:lvlText w:val="-"/>
+      <w:lvlJc w:val="left"/>
+      <w:pPr>
+        <w:ind w:left="1080" w:hanging="360"/>
+      </w:pPr>
+      <w:rPr>
+        <w:rFonts w:ascii="Calibri" w:eastAsiaTheme="minorHAnsi" w:hAnsi="Calibri" w:cs="Calibri" w:hint="default"/>
+      </w:rPr>
+    </w:lvl>
+    <w:lvl w:ilvl="1" w:tplc="18090003" w:tentative="1">
+      <w:start w:val="1"/>
+      <w:numFmt w:val="bullet"/>
+      <w:lvlText w:val="o"/>
+      <w:lvlJc w:val="left"/>
+      <w:pPr>
+        <w:ind w:left="1800" w:hanging="360"/>
+      </w:pPr>
+      <w:rPr>
+        <w:rFonts w:ascii="Courier New" w:hAnsi="Courier New" w:cs="Courier New" w:hint="default"/>
+      </w:rPr>
+    </w:lvl>
+    <w:lvl w:ilvl="2" w:tplc="18090005" w:tentative="1">
+      <w:start w:val="1"/>
+      <w:numFmt w:val="bullet"/>
+      <w:lvlText w:val=""/>
+      <w:lvlJc w:val="left"/>
+      <w:pPr>
+        <w:ind w:left="2520" w:hanging="360"/>
+      </w:pPr>
+      <w:rPr>
+        <w:rFonts w:ascii="Wingdings" w:hAnsi="Wingdings" w:hint="default"/>
+      </w:rPr>
+    </w:lvl>
+    <w:lvl w:ilvl="3" w:tplc="18090001" w:tentative="1">
+      <w:start w:val="1"/>
+      <w:numFmt w:val="bullet"/>
+      <w:lvlText w:val=""/>
+      <w:lvlJc w:val="left"/>
+      <w:pPr>
+        <w:ind w:left="3240" w:hanging="360"/>
+      </w:pPr>
+      <w:rPr>
+        <w:rFonts w:ascii="Symbol" w:hAnsi="Symbol" w:hint="default"/>
+      </w:rPr>
+    </w:lvl>
+    <w:lvl w:ilvl="4" w:tplc="18090003" w:tentative="1">
+      <w:start w:val="1"/>
+      <w:numFmt w:val="bullet"/>
+      <w:lvlText w:val="o"/>
+      <w:lvlJc w:val="left"/>
+      <w:pPr>
+        <w:ind w:left="3960" w:hanging="360"/>
+      </w:pPr>
+      <w:rPr>
+        <w:rFonts w:ascii="Courier New" w:hAnsi="Courier New" w:cs="Courier New" w:hint="default"/>
+      </w:rPr>
+    </w:lvl>
+    <w:lvl w:ilvl="5" w:tplc="18090005" w:tentative="1">
+      <w:start w:val="1"/>
+      <w:numFmt w:val="bullet"/>
+      <w:lvlText w:val=""/>
+      <w:lvlJc w:val="left"/>
+      <w:pPr>
+        <w:ind w:left="4680" w:hanging="360"/>
+      </w:pPr>
+      <w:rPr>
+        <w:rFonts w:ascii="Wingdings" w:hAnsi="Wingdings" w:hint="default"/>
+      </w:rPr>
+    </w:lvl>
+    <w:lvl w:ilvl="6" w:tplc="18090001" w:tentative="1">
+      <w:start w:val="1"/>
+      <w:numFmt w:val="bullet"/>
+      <w:lvlText w:val=""/>
+      <w:lvlJc w:val="left"/>
+      <w:pPr>
+        <w:ind w:left="5400" w:hanging="360"/>
+      </w:pPr>
+      <w:rPr>
+        <w:rFonts w:ascii="Symbol" w:hAnsi="Symbol" w:hint="default"/>
+      </w:rPr>
+    </w:lvl>
+    <w:lvl w:ilvl="7" w:tplc="18090003" w:tentative="1">
+      <w:start w:val="1"/>
+      <w:numFmt w:val="bullet"/>
+      <w:lvlText w:val="o"/>
+      <w:lvlJc w:val="left"/>
+      <w:pPr>
+        <w:ind w:left="6120" w:hanging="360"/>
+      </w:pPr>
+      <w:rPr>
+        <w:rFonts w:ascii="Courier New" w:hAnsi="Courier New" w:cs="Courier New" w:hint="default"/>
+      </w:rPr>
+    </w:lvl>
+    <w:lvl w:ilvl="8" w:tplc="18090005" w:tentative="1">
+      <w:start w:val="1"/>
+      <w:numFmt w:val="bullet"/>
+      <w:lvlText w:val=""/>
+      <w:lvlJc w:val="left"/>
+      <w:pPr>
+        <w:ind w:left="6840" w:hanging="360"/>
+      </w:pPr>
+      <w:rPr>
+        <w:rFonts w:ascii="Wingdings" w:hAnsi="Wingdings" w:hint="default"/>
+      </w:rPr>
+    </w:lvl>
+  </w:abstractNum>
+  <w:abstractNum w:abstractNumId="2" w15:restartNumberingAfterBreak="0">
+    <w:nsid w:val="23D60CE9"/>
+    <w:multiLevelType w:val="hybridMultilevel"/>
+    <w:tmpl w:val="F7E4A0A6"/>
+    <w:lvl w:ilvl="0" w:tplc="18090001">
+      <w:start w:val="1"/>
+      <w:numFmt w:val="bullet"/>
+      <w:lvlText w:val=""/>
+      <w:lvlJc w:val="left"/>
+      <w:pPr>
+        <w:ind w:left="720" w:hanging="360"/>
+      </w:pPr>
+      <w:rPr>
+        <w:rFonts w:ascii="Symbol" w:hAnsi="Symbol" w:hint="default"/>
+      </w:rPr>
+    </w:lvl>
+    <w:lvl w:ilvl="1" w:tplc="18090003" w:tentative="1">
+      <w:start w:val="1"/>
+      <w:numFmt w:val="bullet"/>
+      <w:lvlText w:val="o"/>
+      <w:lvlJc w:val="left"/>
+      <w:pPr>
+        <w:ind w:left="1440" w:hanging="360"/>
+      </w:pPr>
+      <w:rPr>
+        <w:rFonts w:ascii="Courier New" w:hAnsi="Courier New" w:cs="Courier New" w:hint="default"/>
+      </w:rPr>
+    </w:lvl>
+    <w:lvl w:ilvl="2" w:tplc="18090005" w:tentative="1">
+      <w:start w:val="1"/>
+      <w:numFmt w:val="bullet"/>
+      <w:lvlText w:val=""/>
+      <w:lvlJc w:val="left"/>
+      <w:pPr>
+        <w:ind w:left="2160" w:hanging="360"/>
+      </w:pPr>
+      <w:rPr>
+        <w:rFonts w:ascii="Wingdings" w:hAnsi="Wingdings" w:hint="default"/>
+      </w:rPr>
+    </w:lvl>
+    <w:lvl w:ilvl="3" w:tplc="18090001" w:tentative="1">
+      <w:start w:val="1"/>
+      <w:numFmt w:val="bullet"/>
+      <w:lvlText w:val=""/>
+      <w:lvlJc w:val="left"/>
+      <w:pPr>
+        <w:ind w:left="2880" w:hanging="360"/>
+      </w:pPr>
+      <w:rPr>
+        <w:rFonts w:ascii="Symbol" w:hAnsi="Symbol" w:hint="default"/>
+      </w:rPr>
+    </w:lvl>
+    <w:lvl w:ilvl="4" w:tplc="18090003" w:tentative="1">
+      <w:start w:val="1"/>
+      <w:numFmt w:val="bullet"/>
+      <w:lvlText w:val="o"/>
+      <w:lvlJc w:val="left"/>
+      <w:pPr>
+        <w:ind w:left="3600" w:hanging="360"/>
+      </w:pPr>
+      <w:rPr>
+        <w:rFonts w:ascii="Courier New" w:hAnsi="Courier New" w:cs="Courier New" w:hint="default"/>
+      </w:rPr>
+    </w:lvl>
+    <w:lvl w:ilvl="5" w:tplc="18090005" w:tentative="1">
+      <w:start w:val="1"/>
+      <w:numFmt w:val="bullet"/>
+      <w:lvlText w:val=""/>
+      <w:lvlJc w:val="left"/>
+      <w:pPr>
+        <w:ind w:left="4320" w:hanging="360"/>
+      </w:pPr>
+      <w:rPr>
+        <w:rFonts w:ascii="Wingdings" w:hAnsi="Wingdings" w:hint="default"/>
+      </w:rPr>
+    </w:lvl>
+    <w:lvl w:ilvl="6" w:tplc="18090001" w:tentative="1">
+      <w:start w:val="1"/>
+      <w:numFmt w:val="bullet"/>
+      <w:lvlText w:val=""/>
+      <w:lvlJc w:val="left"/>
+      <w:pPr>
+        <w:ind w:left="5040" w:hanging="360"/>
+      </w:pPr>
+      <w:rPr>
+        <w:rFonts w:ascii="Symbol" w:hAnsi="Symbol" w:hint="default"/>
+      </w:rPr>
+    </w:lvl>
+    <w:lvl w:ilvl="7" w:tplc="18090003" w:tentative="1">
+      <w:start w:val="1"/>
+      <w:numFmt w:val="bullet"/>
+      <w:lvlText w:val="o"/>
+      <w:lvlJc w:val="left"/>
+      <w:pPr>
+        <w:ind w:left="5760" w:hanging="360"/>
+      </w:pPr>
+      <w:rPr>
+        <w:rFonts w:ascii="Courier New" w:hAnsi="Courier New" w:cs="Courier New" w:hint="default"/>
+      </w:rPr>
+    </w:lvl>
+    <w:lvl w:ilvl="8" w:tplc="18090005" w:tentative="1">
+      <w:start w:val="1"/>
+      <w:numFmt w:val="bullet"/>
+      <w:lvlText w:val=""/>
+      <w:lvlJc w:val="left"/>
+      <w:pPr>
+        <w:ind w:left="6480" w:hanging="360"/>
+      </w:pPr>
+      <w:rPr>
+        <w:rFonts w:ascii="Wingdings" w:hAnsi="Wingdings" w:hint="default"/>
+      </w:rPr>
+    </w:lvl>
+  </w:abstractNum>
+  <w:abstractNum w:abstractNumId="3" w15:restartNumberingAfterBreak="0">
     <w:nsid w:val="29810339"/>
     <w:multiLevelType w:val="hybridMultilevel"/>
     <w:tmpl w:val="7ED8995C"/>
@@ -4852,7 +5485,7 @@
       </w:rPr>
     </w:lvl>
   </w:abstractNum>
-  <w:abstractNum w:abstractNumId="1" w15:restartNumberingAfterBreak="0">
+  <w:abstractNum w:abstractNumId="4" w15:restartNumberingAfterBreak="0">
     <w:nsid w:val="2B2E30B5"/>
     <w:multiLevelType w:val="hybridMultilevel"/>
     <w:tmpl w:val="7B70D72A"/>
@@ -4965,7 +5598,7 @@
       </w:rPr>
     </w:lvl>
   </w:abstractNum>
-  <w:abstractNum w:abstractNumId="2" w15:restartNumberingAfterBreak="0">
+  <w:abstractNum w:abstractNumId="5" w15:restartNumberingAfterBreak="0">
     <w:nsid w:val="2EF82936"/>
     <w:multiLevelType w:val="hybridMultilevel"/>
     <w:tmpl w:val="92566DFC"/>
@@ -5078,7 +5711,7 @@
       </w:rPr>
     </w:lvl>
   </w:abstractNum>
-  <w:abstractNum w:abstractNumId="3" w15:restartNumberingAfterBreak="0">
+  <w:abstractNum w:abstractNumId="6" w15:restartNumberingAfterBreak="0">
     <w:nsid w:val="34D514DC"/>
     <w:multiLevelType w:val="hybridMultilevel"/>
     <w:tmpl w:val="CFE2ADDC"/>
@@ -5191,7 +5824,7 @@
       </w:rPr>
     </w:lvl>
   </w:abstractNum>
-  <w:abstractNum w:abstractNumId="4" w15:restartNumberingAfterBreak="0">
+  <w:abstractNum w:abstractNumId="7" w15:restartNumberingAfterBreak="0">
     <w:nsid w:val="3BF451C8"/>
     <w:multiLevelType w:val="hybridMultilevel"/>
     <w:tmpl w:val="6B0C09B6"/>
@@ -5304,7 +5937,7 @@
       </w:rPr>
     </w:lvl>
   </w:abstractNum>
-  <w:abstractNum w:abstractNumId="5" w15:restartNumberingAfterBreak="0">
+  <w:abstractNum w:abstractNumId="8" w15:restartNumberingAfterBreak="0">
     <w:nsid w:val="42127626"/>
     <w:multiLevelType w:val="hybridMultilevel"/>
     <w:tmpl w:val="F9AE382E"/>
@@ -5417,7 +6050,7 @@
       </w:rPr>
     </w:lvl>
   </w:abstractNum>
-  <w:abstractNum w:abstractNumId="6" w15:restartNumberingAfterBreak="0">
+  <w:abstractNum w:abstractNumId="9" w15:restartNumberingAfterBreak="0">
     <w:nsid w:val="42A31C6B"/>
     <w:multiLevelType w:val="hybridMultilevel"/>
     <w:tmpl w:val="09EE423C"/>
@@ -5530,7 +6163,120 @@
       </w:rPr>
     </w:lvl>
   </w:abstractNum>
-  <w:abstractNum w:abstractNumId="7" w15:restartNumberingAfterBreak="0">
+  <w:abstractNum w:abstractNumId="10" w15:restartNumberingAfterBreak="0">
+    <w:nsid w:val="45D4063A"/>
+    <w:multiLevelType w:val="hybridMultilevel"/>
+    <w:tmpl w:val="3884AB3A"/>
+    <w:lvl w:ilvl="0" w:tplc="18090001">
+      <w:start w:val="1"/>
+      <w:numFmt w:val="bullet"/>
+      <w:lvlText w:val=""/>
+      <w:lvlJc w:val="left"/>
+      <w:pPr>
+        <w:ind w:left="720" w:hanging="360"/>
+      </w:pPr>
+      <w:rPr>
+        <w:rFonts w:ascii="Symbol" w:hAnsi="Symbol" w:hint="default"/>
+      </w:rPr>
+    </w:lvl>
+    <w:lvl w:ilvl="1" w:tplc="18090003" w:tentative="1">
+      <w:start w:val="1"/>
+      <w:numFmt w:val="bullet"/>
+      <w:lvlText w:val="o"/>
+      <w:lvlJc w:val="left"/>
+      <w:pPr>
+        <w:ind w:left="1440" w:hanging="360"/>
+      </w:pPr>
+      <w:rPr>
+        <w:rFonts w:ascii="Courier New" w:hAnsi="Courier New" w:cs="Courier New" w:hint="default"/>
+      </w:rPr>
+    </w:lvl>
+    <w:lvl w:ilvl="2" w:tplc="18090005" w:tentative="1">
+      <w:start w:val="1"/>
+      <w:numFmt w:val="bullet"/>
+      <w:lvlText w:val=""/>
+      <w:lvlJc w:val="left"/>
+      <w:pPr>
+        <w:ind w:left="2160" w:hanging="360"/>
+      </w:pPr>
+      <w:rPr>
+        <w:rFonts w:ascii="Wingdings" w:hAnsi="Wingdings" w:hint="default"/>
+      </w:rPr>
+    </w:lvl>
+    <w:lvl w:ilvl="3" w:tplc="18090001" w:tentative="1">
+      <w:start w:val="1"/>
+      <w:numFmt w:val="bullet"/>
+      <w:lvlText w:val=""/>
+      <w:lvlJc w:val="left"/>
+      <w:pPr>
+        <w:ind w:left="2880" w:hanging="360"/>
+      </w:pPr>
+      <w:rPr>
+        <w:rFonts w:ascii="Symbol" w:hAnsi="Symbol" w:hint="default"/>
+      </w:rPr>
+    </w:lvl>
+    <w:lvl w:ilvl="4" w:tplc="18090003" w:tentative="1">
+      <w:start w:val="1"/>
+      <w:numFmt w:val="bullet"/>
+      <w:lvlText w:val="o"/>
+      <w:lvlJc w:val="left"/>
+      <w:pPr>
+        <w:ind w:left="3600" w:hanging="360"/>
+      </w:pPr>
+      <w:rPr>
+        <w:rFonts w:ascii="Courier New" w:hAnsi="Courier New" w:cs="Courier New" w:hint="default"/>
+      </w:rPr>
+    </w:lvl>
+    <w:lvl w:ilvl="5" w:tplc="18090005" w:tentative="1">
+      <w:start w:val="1"/>
+      <w:numFmt w:val="bullet"/>
+      <w:lvlText w:val=""/>
+      <w:lvlJc w:val="left"/>
+      <w:pPr>
+        <w:ind w:left="4320" w:hanging="360"/>
+      </w:pPr>
+      <w:rPr>
+        <w:rFonts w:ascii="Wingdings" w:hAnsi="Wingdings" w:hint="default"/>
+      </w:rPr>
+    </w:lvl>
+    <w:lvl w:ilvl="6" w:tplc="18090001" w:tentative="1">
+      <w:start w:val="1"/>
+      <w:numFmt w:val="bullet"/>
+      <w:lvlText w:val=""/>
+      <w:lvlJc w:val="left"/>
+      <w:pPr>
+        <w:ind w:left="5040" w:hanging="360"/>
+      </w:pPr>
+      <w:rPr>
+        <w:rFonts w:ascii="Symbol" w:hAnsi="Symbol" w:hint="default"/>
+      </w:rPr>
+    </w:lvl>
+    <w:lvl w:ilvl="7" w:tplc="18090003" w:tentative="1">
+      <w:start w:val="1"/>
+      <w:numFmt w:val="bullet"/>
+      <w:lvlText w:val="o"/>
+      <w:lvlJc w:val="left"/>
+      <w:pPr>
+        <w:ind w:left="5760" w:hanging="360"/>
+      </w:pPr>
+      <w:rPr>
+        <w:rFonts w:ascii="Courier New" w:hAnsi="Courier New" w:cs="Courier New" w:hint="default"/>
+      </w:rPr>
+    </w:lvl>
+    <w:lvl w:ilvl="8" w:tplc="18090005" w:tentative="1">
+      <w:start w:val="1"/>
+      <w:numFmt w:val="bullet"/>
+      <w:lvlText w:val=""/>
+      <w:lvlJc w:val="left"/>
+      <w:pPr>
+        <w:ind w:left="6480" w:hanging="360"/>
+      </w:pPr>
+      <w:rPr>
+        <w:rFonts w:ascii="Wingdings" w:hAnsi="Wingdings" w:hint="default"/>
+      </w:rPr>
+    </w:lvl>
+  </w:abstractNum>
+  <w:abstractNum w:abstractNumId="11" w15:restartNumberingAfterBreak="0">
     <w:nsid w:val="46630184"/>
     <w:multiLevelType w:val="hybridMultilevel"/>
     <w:tmpl w:val="8DBABD06"/>
@@ -5643,7 +6389,7 @@
       </w:rPr>
     </w:lvl>
   </w:abstractNum>
-  <w:abstractNum w:abstractNumId="8" w15:restartNumberingAfterBreak="0">
+  <w:abstractNum w:abstractNumId="12" w15:restartNumberingAfterBreak="0">
     <w:nsid w:val="4A9048A8"/>
     <w:multiLevelType w:val="hybridMultilevel"/>
     <w:tmpl w:val="461C0F8A"/>
@@ -5756,7 +6502,233 @@
       </w:rPr>
     </w:lvl>
   </w:abstractNum>
-  <w:abstractNum w:abstractNumId="9" w15:restartNumberingAfterBreak="0">
+  <w:abstractNum w:abstractNumId="13" w15:restartNumberingAfterBreak="0">
+    <w:nsid w:val="4B316C78"/>
+    <w:multiLevelType w:val="hybridMultilevel"/>
+    <w:tmpl w:val="1BBEA75A"/>
+    <w:lvl w:ilvl="0" w:tplc="18090001">
+      <w:start w:val="1"/>
+      <w:numFmt w:val="bullet"/>
+      <w:lvlText w:val=""/>
+      <w:lvlJc w:val="left"/>
+      <w:pPr>
+        <w:ind w:left="720" w:hanging="360"/>
+      </w:pPr>
+      <w:rPr>
+        <w:rFonts w:ascii="Symbol" w:hAnsi="Symbol" w:hint="default"/>
+      </w:rPr>
+    </w:lvl>
+    <w:lvl w:ilvl="1" w:tplc="18090003" w:tentative="1">
+      <w:start w:val="1"/>
+      <w:numFmt w:val="bullet"/>
+      <w:lvlText w:val="o"/>
+      <w:lvlJc w:val="left"/>
+      <w:pPr>
+        <w:ind w:left="1440" w:hanging="360"/>
+      </w:pPr>
+      <w:rPr>
+        <w:rFonts w:ascii="Courier New" w:hAnsi="Courier New" w:cs="Courier New" w:hint="default"/>
+      </w:rPr>
+    </w:lvl>
+    <w:lvl w:ilvl="2" w:tplc="18090005" w:tentative="1">
+      <w:start w:val="1"/>
+      <w:numFmt w:val="bullet"/>
+      <w:lvlText w:val=""/>
+      <w:lvlJc w:val="left"/>
+      <w:pPr>
+        <w:ind w:left="2160" w:hanging="360"/>
+      </w:pPr>
+      <w:rPr>
+        <w:rFonts w:ascii="Wingdings" w:hAnsi="Wingdings" w:hint="default"/>
+      </w:rPr>
+    </w:lvl>
+    <w:lvl w:ilvl="3" w:tplc="18090001" w:tentative="1">
+      <w:start w:val="1"/>
+      <w:numFmt w:val="bullet"/>
+      <w:lvlText w:val=""/>
+      <w:lvlJc w:val="left"/>
+      <w:pPr>
+        <w:ind w:left="2880" w:hanging="360"/>
+      </w:pPr>
+      <w:rPr>
+        <w:rFonts w:ascii="Symbol" w:hAnsi="Symbol" w:hint="default"/>
+      </w:rPr>
+    </w:lvl>
+    <w:lvl w:ilvl="4" w:tplc="18090003" w:tentative="1">
+      <w:start w:val="1"/>
+      <w:numFmt w:val="bullet"/>
+      <w:lvlText w:val="o"/>
+      <w:lvlJc w:val="left"/>
+      <w:pPr>
+        <w:ind w:left="3600" w:hanging="360"/>
+      </w:pPr>
+      <w:rPr>
+        <w:rFonts w:ascii="Courier New" w:hAnsi="Courier New" w:cs="Courier New" w:hint="default"/>
+      </w:rPr>
+    </w:lvl>
+    <w:lvl w:ilvl="5" w:tplc="18090005" w:tentative="1">
+      <w:start w:val="1"/>
+      <w:numFmt w:val="bullet"/>
+      <w:lvlText w:val=""/>
+      <w:lvlJc w:val="left"/>
+      <w:pPr>
+        <w:ind w:left="4320" w:hanging="360"/>
+      </w:pPr>
+      <w:rPr>
+        <w:rFonts w:ascii="Wingdings" w:hAnsi="Wingdings" w:hint="default"/>
+      </w:rPr>
+    </w:lvl>
+    <w:lvl w:ilvl="6" w:tplc="18090001" w:tentative="1">
+      <w:start w:val="1"/>
+      <w:numFmt w:val="bullet"/>
+      <w:lvlText w:val=""/>
+      <w:lvlJc w:val="left"/>
+      <w:pPr>
+        <w:ind w:left="5040" w:hanging="360"/>
+      </w:pPr>
+      <w:rPr>
+        <w:rFonts w:ascii="Symbol" w:hAnsi="Symbol" w:hint="default"/>
+      </w:rPr>
+    </w:lvl>
+    <w:lvl w:ilvl="7" w:tplc="18090003" w:tentative="1">
+      <w:start w:val="1"/>
+      <w:numFmt w:val="bullet"/>
+      <w:lvlText w:val="o"/>
+      <w:lvlJc w:val="left"/>
+      <w:pPr>
+        <w:ind w:left="5760" w:hanging="360"/>
+      </w:pPr>
+      <w:rPr>
+        <w:rFonts w:ascii="Courier New" w:hAnsi="Courier New" w:cs="Courier New" w:hint="default"/>
+      </w:rPr>
+    </w:lvl>
+    <w:lvl w:ilvl="8" w:tplc="18090005" w:tentative="1">
+      <w:start w:val="1"/>
+      <w:numFmt w:val="bullet"/>
+      <w:lvlText w:val=""/>
+      <w:lvlJc w:val="left"/>
+      <w:pPr>
+        <w:ind w:left="6480" w:hanging="360"/>
+      </w:pPr>
+      <w:rPr>
+        <w:rFonts w:ascii="Wingdings" w:hAnsi="Wingdings" w:hint="default"/>
+      </w:rPr>
+    </w:lvl>
+  </w:abstractNum>
+  <w:abstractNum w:abstractNumId="14" w15:restartNumberingAfterBreak="0">
+    <w:nsid w:val="4C2C028C"/>
+    <w:multiLevelType w:val="hybridMultilevel"/>
+    <w:tmpl w:val="E62A7EFC"/>
+    <w:lvl w:ilvl="0" w:tplc="18090001">
+      <w:start w:val="1"/>
+      <w:numFmt w:val="bullet"/>
+      <w:lvlText w:val=""/>
+      <w:lvlJc w:val="left"/>
+      <w:pPr>
+        <w:ind w:left="785" w:hanging="360"/>
+      </w:pPr>
+      <w:rPr>
+        <w:rFonts w:ascii="Symbol" w:hAnsi="Symbol" w:hint="default"/>
+      </w:rPr>
+    </w:lvl>
+    <w:lvl w:ilvl="1" w:tplc="18090003" w:tentative="1">
+      <w:start w:val="1"/>
+      <w:numFmt w:val="bullet"/>
+      <w:lvlText w:val="o"/>
+      <w:lvlJc w:val="left"/>
+      <w:pPr>
+        <w:ind w:left="1505" w:hanging="360"/>
+      </w:pPr>
+      <w:rPr>
+        <w:rFonts w:ascii="Courier New" w:hAnsi="Courier New" w:cs="Courier New" w:hint="default"/>
+      </w:rPr>
+    </w:lvl>
+    <w:lvl w:ilvl="2" w:tplc="18090005" w:tentative="1">
+      <w:start w:val="1"/>
+      <w:numFmt w:val="bullet"/>
+      <w:lvlText w:val=""/>
+      <w:lvlJc w:val="left"/>
+      <w:pPr>
+        <w:ind w:left="2225" w:hanging="360"/>
+      </w:pPr>
+      <w:rPr>
+        <w:rFonts w:ascii="Wingdings" w:hAnsi="Wingdings" w:hint="default"/>
+      </w:rPr>
+    </w:lvl>
+    <w:lvl w:ilvl="3" w:tplc="18090001" w:tentative="1">
+      <w:start w:val="1"/>
+      <w:numFmt w:val="bullet"/>
+      <w:lvlText w:val=""/>
+      <w:lvlJc w:val="left"/>
+      <w:pPr>
+        <w:ind w:left="2945" w:hanging="360"/>
+      </w:pPr>
+      <w:rPr>
+        <w:rFonts w:ascii="Symbol" w:hAnsi="Symbol" w:hint="default"/>
+      </w:rPr>
+    </w:lvl>
+    <w:lvl w:ilvl="4" w:tplc="18090003" w:tentative="1">
+      <w:start w:val="1"/>
+      <w:numFmt w:val="bullet"/>
+      <w:lvlText w:val="o"/>
+      <w:lvlJc w:val="left"/>
+      <w:pPr>
+        <w:ind w:left="3665" w:hanging="360"/>
+      </w:pPr>
+      <w:rPr>
+        <w:rFonts w:ascii="Courier New" w:hAnsi="Courier New" w:cs="Courier New" w:hint="default"/>
+      </w:rPr>
+    </w:lvl>
+    <w:lvl w:ilvl="5" w:tplc="18090005" w:tentative="1">
+      <w:start w:val="1"/>
+      <w:numFmt w:val="bullet"/>
+      <w:lvlText w:val=""/>
+      <w:lvlJc w:val="left"/>
+      <w:pPr>
+        <w:ind w:left="4385" w:hanging="360"/>
+      </w:pPr>
+      <w:rPr>
+        <w:rFonts w:ascii="Wingdings" w:hAnsi="Wingdings" w:hint="default"/>
+      </w:rPr>
+    </w:lvl>
+    <w:lvl w:ilvl="6" w:tplc="18090001" w:tentative="1">
+      <w:start w:val="1"/>
+      <w:numFmt w:val="bullet"/>
+      <w:lvlText w:val=""/>
+      <w:lvlJc w:val="left"/>
+      <w:pPr>
+        <w:ind w:left="5105" w:hanging="360"/>
+      </w:pPr>
+      <w:rPr>
+        <w:rFonts w:ascii="Symbol" w:hAnsi="Symbol" w:hint="default"/>
+      </w:rPr>
+    </w:lvl>
+    <w:lvl w:ilvl="7" w:tplc="18090003" w:tentative="1">
+      <w:start w:val="1"/>
+      <w:numFmt w:val="bullet"/>
+      <w:lvlText w:val="o"/>
+      <w:lvlJc w:val="left"/>
+      <w:pPr>
+        <w:ind w:left="5825" w:hanging="360"/>
+      </w:pPr>
+      <w:rPr>
+        <w:rFonts w:ascii="Courier New" w:hAnsi="Courier New" w:cs="Courier New" w:hint="default"/>
+      </w:rPr>
+    </w:lvl>
+    <w:lvl w:ilvl="8" w:tplc="18090005" w:tentative="1">
+      <w:start w:val="1"/>
+      <w:numFmt w:val="bullet"/>
+      <w:lvlText w:val=""/>
+      <w:lvlJc w:val="left"/>
+      <w:pPr>
+        <w:ind w:left="6545" w:hanging="360"/>
+      </w:pPr>
+      <w:rPr>
+        <w:rFonts w:ascii="Wingdings" w:hAnsi="Wingdings" w:hint="default"/>
+      </w:rPr>
+    </w:lvl>
+  </w:abstractNum>
+  <w:abstractNum w:abstractNumId="15" w15:restartNumberingAfterBreak="0">
     <w:nsid w:val="577E3F55"/>
     <w:multiLevelType w:val="hybridMultilevel"/>
     <w:tmpl w:val="A2BCA6C6"/>
@@ -5869,7 +6841,7 @@
       </w:rPr>
     </w:lvl>
   </w:abstractNum>
-  <w:abstractNum w:abstractNumId="10" w15:restartNumberingAfterBreak="0">
+  <w:abstractNum w:abstractNumId="16" w15:restartNumberingAfterBreak="0">
     <w:nsid w:val="694A0FCD"/>
     <w:multiLevelType w:val="hybridMultilevel"/>
     <w:tmpl w:val="C6AE993C"/>
@@ -5982,7 +6954,7 @@
       </w:rPr>
     </w:lvl>
   </w:abstractNum>
-  <w:abstractNum w:abstractNumId="11" w15:restartNumberingAfterBreak="0">
+  <w:abstractNum w:abstractNumId="17" w15:restartNumberingAfterBreak="0">
     <w:nsid w:val="7320546A"/>
     <w:multiLevelType w:val="hybridMultilevel"/>
     <w:tmpl w:val="60B0C78E"/>
@@ -6096,40 +7068,58 @@
     </w:lvl>
   </w:abstractNum>
   <w:num w:numId="1">
+    <w:abstractNumId w:val="17"/>
+  </w:num>
+  <w:num w:numId="2">
+    <w:abstractNumId w:val="5"/>
+  </w:num>
+  <w:num w:numId="3">
     <w:abstractNumId w:val="11"/>
   </w:num>
-  <w:num w:numId="2">
+  <w:num w:numId="4">
+    <w:abstractNumId w:val="16"/>
+  </w:num>
+  <w:num w:numId="5">
+    <w:abstractNumId w:val="12"/>
+  </w:num>
+  <w:num w:numId="6">
+    <w:abstractNumId w:val="8"/>
+  </w:num>
+  <w:num w:numId="7">
+    <w:abstractNumId w:val="7"/>
+  </w:num>
+  <w:num w:numId="8">
+    <w:abstractNumId w:val="4"/>
+  </w:num>
+  <w:num w:numId="9">
+    <w:abstractNumId w:val="6"/>
+  </w:num>
+  <w:num w:numId="10">
+    <w:abstractNumId w:val="9"/>
+  </w:num>
+  <w:num w:numId="11">
+    <w:abstractNumId w:val="15"/>
+  </w:num>
+  <w:num w:numId="12">
+    <w:abstractNumId w:val="3"/>
+  </w:num>
+  <w:num w:numId="13">
     <w:abstractNumId w:val="2"/>
   </w:num>
-  <w:num w:numId="3">
-    <w:abstractNumId w:val="7"/>
+  <w:num w:numId="14">
+    <w:abstractNumId w:val="0"/>
   </w:num>
-  <w:num w:numId="4">
-    <w:abstractNumId w:val="10"/>
-  </w:num>
-  <w:num w:numId="5">
-    <w:abstractNumId w:val="8"/>
-  </w:num>
-  <w:num w:numId="6">
-    <w:abstractNumId w:val="5"/>
-  </w:num>
-  <w:num w:numId="7">
-    <w:abstractNumId w:val="4"/>
-  </w:num>
-  <w:num w:numId="8">
+  <w:num w:numId="15">
     <w:abstractNumId w:val="1"/>
   </w:num>
-  <w:num w:numId="9">
-    <w:abstractNumId w:val="3"/>
+  <w:num w:numId="16">
+    <w:abstractNumId w:val="14"/>
   </w:num>
-  <w:num w:numId="10">
-    <w:abstractNumId w:val="6"/>
+  <w:num w:numId="17">
+    <w:abstractNumId w:val="13"/>
   </w:num>
-  <w:num w:numId="11">
-    <w:abstractNumId w:val="9"/>
-  </w:num>
-  <w:num w:numId="12">
-    <w:abstractNumId w:val="0"/>
+  <w:num w:numId="18">
+    <w:abstractNumId w:val="10"/>
   </w:num>
 </w:numbering>
 </file>
@@ -7059,7 +8049,7 @@
 </file>
 
 <file path=customXml/itemProps2.xml><?xml version="1.0" encoding="utf-8"?>
-<ds:datastoreItem xmlns:ds="http://schemas.openxmlformats.org/officeDocument/2006/customXml" ds:itemID="{D62837A9-EE23-4A76-9A7D-D6E2D5422859}">
+<ds:datastoreItem xmlns:ds="http://schemas.openxmlformats.org/officeDocument/2006/customXml" ds:itemID="{17BF9EC1-3319-4F36-9FB4-407C826C46BE}">
   <ds:schemaRefs>
     <ds:schemaRef ds:uri="http://schemas.openxmlformats.org/officeDocument/2006/bibliography"/>
   </ds:schemaRefs>

</xml_diff>